<commit_message>
nambahin paragraf di studi literatur dan masukkin bab 1 ke draft skripsi final
</commit_message>
<xml_diff>
--- a/BAB 2 Revisi 1.docx
+++ b/BAB 2 Revisi 1.docx
@@ -1283,8 +1283,41 @@
           <w:r>
             <w:rPr>
               <w:rFonts w:eastAsia="Times New Roman"/>
+              <w:lang w:val="id-ID"/>
             </w:rPr>
-            <w:t>(Roddick &amp; Spiliopoulou, 1999)</w:t>
+            <w:t>(</w:t>
+          </w:r>
+          <w:proofErr w:type="spellStart"/>
+          <w:r>
+            <w:rPr>
+              <w:rFonts w:eastAsia="Times New Roman"/>
+              <w:lang w:val="id-ID"/>
+            </w:rPr>
+            <w:t>Roddick</w:t>
+          </w:r>
+          <w:proofErr w:type="spellEnd"/>
+          <w:r>
+            <w:rPr>
+              <w:rFonts w:eastAsia="Times New Roman"/>
+              <w:lang w:val="id-ID"/>
+            </w:rPr>
+            <w:t xml:space="preserve"> &amp; </w:t>
+          </w:r>
+          <w:proofErr w:type="spellStart"/>
+          <w:r>
+            <w:rPr>
+              <w:rFonts w:eastAsia="Times New Roman"/>
+              <w:lang w:val="id-ID"/>
+            </w:rPr>
+            <w:t>Spiliopoulou</w:t>
+          </w:r>
+          <w:proofErr w:type="spellEnd"/>
+          <w:r>
+            <w:rPr>
+              <w:rFonts w:eastAsia="Times New Roman"/>
+              <w:lang w:val="id-ID"/>
+            </w:rPr>
+            <w:t>, 1999)</w:t>
           </w:r>
         </w:sdtContent>
       </w:sdt>
@@ -8966,22 +8999,9 @@
           <w:r>
             <w:rPr>
               <w:rFonts w:eastAsia="Times New Roman"/>
+              <w:lang w:val="id-ID"/>
             </w:rPr>
-            <w:t xml:space="preserve">(Triyanto &amp; </w:t>
-          </w:r>
-          <w:proofErr w:type="spellStart"/>
-          <w:r>
-            <w:rPr>
-              <w:rFonts w:eastAsia="Times New Roman"/>
-            </w:rPr>
-            <w:t>Kusumaningrum</w:t>
-          </w:r>
-          <w:proofErr w:type="spellEnd"/>
-          <w:r>
-            <w:rPr>
-              <w:rFonts w:eastAsia="Times New Roman"/>
-            </w:rPr>
-            <w:t>, 2017)</w:t>
+            <w:t>(Triyanto &amp; Kusumaningrum, 2017)</w:t>
           </w:r>
         </w:sdtContent>
       </w:sdt>
@@ -13902,7 +13922,7 @@
           <w:lang w:val="id-ID"/>
         </w:rPr>
         <w:drawing>
-          <wp:inline distT="0" distB="0" distL="0" distR="0" wp14:anchorId="3DDC6373" wp14:editId="76764A75">
+          <wp:inline distT="0" distB="0" distL="0" distR="0" wp14:anchorId="3DDC6373" wp14:editId="7D840912">
             <wp:extent cx="5208104" cy="2786002"/>
             <wp:effectExtent l="19050" t="19050" r="12065" b="14605"/>
             <wp:docPr id="1803663915" name="Picture 1" descr="A Comprehensive Guide to Convolutional Neural Networks — the ELI5 ..."/>
@@ -18833,27 +18853,15 @@
           <w:r>
             <w:rPr>
               <w:rFonts w:eastAsia="Times New Roman"/>
+              <w:lang w:val="id-ID"/>
             </w:rPr>
-            <w:t>(</w:t>
+            <w:t xml:space="preserve">(Ridhovan &amp; </w:t>
           </w:r>
           <w:proofErr w:type="spellStart"/>
           <w:r>
             <w:rPr>
               <w:rFonts w:eastAsia="Times New Roman"/>
-            </w:rPr>
-            <w:t>Ridhovan</w:t>
-          </w:r>
-          <w:proofErr w:type="spellEnd"/>
-          <w:r>
-            <w:rPr>
-              <w:rFonts w:eastAsia="Times New Roman"/>
-            </w:rPr>
-            <w:t xml:space="preserve"> &amp; </w:t>
-          </w:r>
-          <w:proofErr w:type="spellStart"/>
-          <w:r>
-            <w:rPr>
-              <w:rFonts w:eastAsia="Times New Roman"/>
+              <w:lang w:val="id-ID"/>
             </w:rPr>
             <w:t>Suharso</w:t>
           </w:r>
@@ -18861,6 +18869,7 @@
           <w:r>
             <w:rPr>
               <w:rFonts w:eastAsia="Times New Roman"/>
+              <w:lang w:val="id-ID"/>
             </w:rPr>
             <w:t>, 2022)</w:t>
           </w:r>
@@ -24128,8 +24137,41 @@
           <w:r>
             <w:rPr>
               <w:rFonts w:eastAsia="Times New Roman"/>
+              <w:lang w:val="id-ID"/>
             </w:rPr>
-            <w:t>(Schneider &amp; Xhafa, 2022)</w:t>
+            <w:t>(</w:t>
+          </w:r>
+          <w:proofErr w:type="spellStart"/>
+          <w:r>
+            <w:rPr>
+              <w:rFonts w:eastAsia="Times New Roman"/>
+              <w:lang w:val="id-ID"/>
+            </w:rPr>
+            <w:t>Schneider</w:t>
+          </w:r>
+          <w:proofErr w:type="spellEnd"/>
+          <w:r>
+            <w:rPr>
+              <w:rFonts w:eastAsia="Times New Roman"/>
+              <w:lang w:val="id-ID"/>
+            </w:rPr>
+            <w:t xml:space="preserve"> &amp; </w:t>
+          </w:r>
+          <w:proofErr w:type="spellStart"/>
+          <w:r>
+            <w:rPr>
+              <w:rFonts w:eastAsia="Times New Roman"/>
+              <w:lang w:val="id-ID"/>
+            </w:rPr>
+            <w:t>Xhafa</w:t>
+          </w:r>
+          <w:proofErr w:type="spellEnd"/>
+          <w:r>
+            <w:rPr>
+              <w:rFonts w:eastAsia="Times New Roman"/>
+              <w:lang w:val="id-ID"/>
+            </w:rPr>
+            <w:t>, 2022)</w:t>
           </w:r>
         </w:sdtContent>
       </w:sdt>
@@ -24186,6 +24228,444 @@
         </w:rPr>
         <w:t>Studi Literatur</w:t>
       </w:r>
+    </w:p>
+    <w:p>
+      <w:pPr>
+        <w:pStyle w:val="ListParagraph"/>
+        <w:numPr>
+          <w:ilvl w:val="0"/>
+          <w:numId w:val="18"/>
+        </w:numPr>
+        <w:rPr>
+          <w:rFonts w:ascii="Times New Roman" w:hAnsi="Times New Roman" w:cs="Times New Roman"/>
+          <w:sz w:val="24"/>
+          <w:szCs w:val="24"/>
+          <w:lang w:val="id-ID" w:eastAsia="zh-CN" w:bidi="hi-IN"/>
+        </w:rPr>
+      </w:pPr>
+      <w:proofErr w:type="spellStart"/>
+      <w:r>
+        <w:rPr>
+          <w:rFonts w:ascii="Times New Roman" w:hAnsi="Times New Roman" w:cs="Times New Roman"/>
+          <w:sz w:val="24"/>
+          <w:szCs w:val="24"/>
+          <w:lang w:val="id-ID" w:eastAsia="zh-CN" w:bidi="hi-IN"/>
+        </w:rPr>
+        <w:t>Dataset</w:t>
+      </w:r>
+      <w:proofErr w:type="spellEnd"/>
+      <w:r>
+        <w:rPr>
+          <w:rFonts w:ascii="Times New Roman" w:hAnsi="Times New Roman" w:cs="Times New Roman"/>
+          <w:sz w:val="24"/>
+          <w:szCs w:val="24"/>
+          <w:lang w:val="id-ID" w:eastAsia="zh-CN" w:bidi="hi-IN"/>
+        </w:rPr>
+        <w:t xml:space="preserve"> yang digunakan</w:t>
+      </w:r>
+    </w:p>
+    <w:p>
+      <w:pPr>
+        <w:pStyle w:val="ListParagraph"/>
+        <w:numPr>
+          <w:ilvl w:val="0"/>
+          <w:numId w:val="18"/>
+        </w:numPr>
+        <w:rPr>
+          <w:rFonts w:ascii="Times New Roman" w:hAnsi="Times New Roman" w:cs="Times New Roman"/>
+          <w:sz w:val="24"/>
+          <w:szCs w:val="24"/>
+          <w:lang w:val="id-ID" w:eastAsia="zh-CN" w:bidi="hi-IN"/>
+        </w:rPr>
+      </w:pPr>
+      <w:r>
+        <w:rPr>
+          <w:rFonts w:ascii="Times New Roman" w:hAnsi="Times New Roman" w:cs="Times New Roman"/>
+          <w:sz w:val="24"/>
+          <w:szCs w:val="24"/>
+          <w:lang w:val="id-ID" w:eastAsia="zh-CN" w:bidi="hi-IN"/>
+        </w:rPr>
+        <w:t>Sumber data</w:t>
+      </w:r>
+    </w:p>
+    <w:p>
+      <w:pPr>
+        <w:pStyle w:val="ListParagraph"/>
+        <w:numPr>
+          <w:ilvl w:val="0"/>
+          <w:numId w:val="18"/>
+        </w:numPr>
+        <w:rPr>
+          <w:rFonts w:ascii="Times New Roman" w:hAnsi="Times New Roman" w:cs="Times New Roman"/>
+          <w:sz w:val="24"/>
+          <w:szCs w:val="24"/>
+          <w:lang w:val="id-ID" w:eastAsia="zh-CN" w:bidi="hi-IN"/>
+        </w:rPr>
+      </w:pPr>
+      <w:r>
+        <w:rPr>
+          <w:rFonts w:ascii="Times New Roman" w:hAnsi="Times New Roman" w:cs="Times New Roman"/>
+          <w:sz w:val="24"/>
+          <w:szCs w:val="24"/>
+          <w:lang w:val="id-ID" w:eastAsia="zh-CN" w:bidi="hi-IN"/>
+        </w:rPr>
+        <w:t>Algoritma yang digunakan</w:t>
+      </w:r>
+    </w:p>
+    <w:p>
+      <w:pPr>
+        <w:pStyle w:val="ListParagraph"/>
+        <w:numPr>
+          <w:ilvl w:val="0"/>
+          <w:numId w:val="18"/>
+        </w:numPr>
+        <w:rPr>
+          <w:rFonts w:ascii="Times New Roman" w:hAnsi="Times New Roman" w:cs="Times New Roman"/>
+          <w:sz w:val="24"/>
+          <w:szCs w:val="24"/>
+          <w:lang w:val="id-ID" w:eastAsia="zh-CN" w:bidi="hi-IN"/>
+        </w:rPr>
+      </w:pPr>
+      <w:r>
+        <w:rPr>
+          <w:rFonts w:ascii="Times New Roman" w:hAnsi="Times New Roman" w:cs="Times New Roman"/>
+          <w:sz w:val="24"/>
+          <w:szCs w:val="24"/>
+          <w:lang w:val="id-ID" w:eastAsia="zh-CN" w:bidi="hi-IN"/>
+        </w:rPr>
+        <w:t xml:space="preserve">Akurasi </w:t>
+      </w:r>
+    </w:p>
+    <w:p>
+      <w:pPr>
+        <w:ind w:left="426" w:firstLine="567"/>
+        <w:jc w:val="both"/>
+        <w:rPr>
+          <w:rFonts w:ascii="Times New Roman" w:hAnsi="Times New Roman" w:cs="Times New Roman"/>
+          <w:sz w:val="24"/>
+          <w:szCs w:val="24"/>
+          <w:lang w:val="id-ID" w:eastAsia="zh-CN" w:bidi="hi-IN"/>
+        </w:rPr>
+      </w:pPr>
+      <w:r>
+        <w:rPr>
+          <w:rFonts w:ascii="Times New Roman" w:hAnsi="Times New Roman" w:cs="Times New Roman"/>
+          <w:sz w:val="24"/>
+          <w:szCs w:val="24"/>
+          <w:lang w:val="id-ID" w:eastAsia="zh-CN" w:bidi="hi-IN"/>
+        </w:rPr>
+        <w:t xml:space="preserve">Penelitian yang dilakukan oleh Wang (2019) menggunakan 2500 data gambar lingkungan yang diambil secara manual pada waktu yang berbeda di Beijing. Gambar secara umum memuat bangunan dan langit. Selain itu, penulis juga mengumpulkan nilai AQI saat itu untuk </w:t>
+      </w:r>
+      <w:r>
+        <w:rPr>
+          <w:rFonts w:ascii="Times New Roman" w:hAnsi="Times New Roman" w:cs="Times New Roman"/>
+          <w:sz w:val="24"/>
+          <w:szCs w:val="24"/>
+          <w:lang w:val="id-ID" w:eastAsia="zh-CN" w:bidi="hi-IN"/>
+        </w:rPr>
+        <w:t>memberikan label pada</w:t>
+      </w:r>
+      <w:r>
+        <w:rPr>
+          <w:rFonts w:ascii="Times New Roman" w:hAnsi="Times New Roman" w:cs="Times New Roman"/>
+          <w:sz w:val="24"/>
+          <w:szCs w:val="24"/>
+          <w:lang w:val="id-ID" w:eastAsia="zh-CN" w:bidi="hi-IN"/>
+        </w:rPr>
+        <w:t xml:space="preserve"> masing-masing gambar </w:t>
+      </w:r>
+      <w:r>
+        <w:rPr>
+          <w:rFonts w:ascii="Times New Roman" w:hAnsi="Times New Roman" w:cs="Times New Roman"/>
+          <w:sz w:val="24"/>
+          <w:szCs w:val="24"/>
+          <w:lang w:val="id-ID" w:eastAsia="zh-CN" w:bidi="hi-IN"/>
+        </w:rPr>
+        <w:t>sesuai</w:t>
+      </w:r>
+      <w:r>
+        <w:rPr>
+          <w:rFonts w:ascii="Times New Roman" w:hAnsi="Times New Roman" w:cs="Times New Roman"/>
+          <w:sz w:val="24"/>
+          <w:szCs w:val="24"/>
+          <w:lang w:val="id-ID" w:eastAsia="zh-CN" w:bidi="hi-IN"/>
+        </w:rPr>
+        <w:t xml:space="preserve"> kategori.</w:t>
+      </w:r>
+      <w:r>
+        <w:rPr>
+          <w:rFonts w:ascii="Times New Roman" w:hAnsi="Times New Roman" w:cs="Times New Roman"/>
+          <w:sz w:val="24"/>
+          <w:szCs w:val="24"/>
+          <w:lang w:val="id-ID" w:eastAsia="zh-CN" w:bidi="hi-IN"/>
+        </w:rPr>
+        <w:t xml:space="preserve"> Diperoleh enam label gambar, yaitu </w:t>
+      </w:r>
+      <w:proofErr w:type="spellStart"/>
+      <w:r>
+        <w:rPr>
+          <w:rFonts w:ascii="Times New Roman" w:hAnsi="Times New Roman" w:cs="Times New Roman"/>
+          <w:i/>
+          <w:iCs/>
+          <w:sz w:val="24"/>
+          <w:szCs w:val="24"/>
+          <w:lang w:val="id-ID" w:eastAsia="zh-CN" w:bidi="hi-IN"/>
+        </w:rPr>
+        <w:t>grade</w:t>
+      </w:r>
+      <w:proofErr w:type="spellEnd"/>
+      <w:r>
+        <w:rPr>
+          <w:rFonts w:ascii="Times New Roman" w:hAnsi="Times New Roman" w:cs="Times New Roman"/>
+          <w:i/>
+          <w:iCs/>
+          <w:sz w:val="24"/>
+          <w:szCs w:val="24"/>
+          <w:lang w:val="id-ID" w:eastAsia="zh-CN" w:bidi="hi-IN"/>
+        </w:rPr>
+        <w:t xml:space="preserve"> </w:t>
+      </w:r>
+      <w:r>
+        <w:rPr>
+          <w:rFonts w:ascii="Times New Roman" w:hAnsi="Times New Roman" w:cs="Times New Roman"/>
+          <w:sz w:val="24"/>
+          <w:szCs w:val="24"/>
+          <w:lang w:val="id-ID" w:eastAsia="zh-CN" w:bidi="hi-IN"/>
+        </w:rPr>
+        <w:t>1 – 6. Gambar dilatih dengan dimasukkan ke dalam jaringan saraf sub-</w:t>
+      </w:r>
+      <w:proofErr w:type="spellStart"/>
+      <w:r>
+        <w:rPr>
+          <w:rFonts w:ascii="Times New Roman" w:hAnsi="Times New Roman" w:cs="Times New Roman"/>
+          <w:sz w:val="24"/>
+          <w:szCs w:val="24"/>
+          <w:lang w:val="id-ID" w:eastAsia="zh-CN" w:bidi="hi-IN"/>
+        </w:rPr>
+        <w:t>konvolusional</w:t>
+      </w:r>
+      <w:proofErr w:type="spellEnd"/>
+      <w:r>
+        <w:rPr>
+          <w:rFonts w:ascii="Times New Roman" w:hAnsi="Times New Roman" w:cs="Times New Roman"/>
+          <w:sz w:val="24"/>
+          <w:szCs w:val="24"/>
+          <w:lang w:val="id-ID" w:eastAsia="zh-CN" w:bidi="hi-IN"/>
+        </w:rPr>
+        <w:t xml:space="preserve"> saluran atas dan bawah untuk dilakukan ekstraksi fitur.</w:t>
+      </w:r>
+      <w:r>
+        <w:rPr>
+          <w:rFonts w:ascii="Times New Roman" w:hAnsi="Times New Roman" w:cs="Times New Roman"/>
+          <w:sz w:val="24"/>
+          <w:szCs w:val="24"/>
+          <w:lang w:val="id-ID" w:eastAsia="zh-CN" w:bidi="hi-IN"/>
+        </w:rPr>
+        <w:t xml:space="preserve"> Metode ini disebut </w:t>
+      </w:r>
+      <w:proofErr w:type="spellStart"/>
+      <w:r>
+        <w:rPr>
+          <w:rFonts w:ascii="Times New Roman" w:hAnsi="Times New Roman" w:cs="Times New Roman"/>
+          <w:i/>
+          <w:iCs/>
+          <w:sz w:val="24"/>
+          <w:szCs w:val="24"/>
+          <w:lang w:val="id-ID" w:eastAsia="zh-CN" w:bidi="hi-IN"/>
+        </w:rPr>
+        <w:t>double-channel</w:t>
+      </w:r>
+      <w:proofErr w:type="spellEnd"/>
+      <w:r>
+        <w:rPr>
+          <w:rFonts w:ascii="Times New Roman" w:hAnsi="Times New Roman" w:cs="Times New Roman"/>
+          <w:i/>
+          <w:iCs/>
+          <w:sz w:val="24"/>
+          <w:szCs w:val="24"/>
+          <w:lang w:val="id-ID" w:eastAsia="zh-CN" w:bidi="hi-IN"/>
+        </w:rPr>
+        <w:t xml:space="preserve"> </w:t>
+      </w:r>
+      <w:proofErr w:type="spellStart"/>
+      <w:r>
+        <w:rPr>
+          <w:rFonts w:ascii="Times New Roman" w:hAnsi="Times New Roman" w:cs="Times New Roman"/>
+          <w:i/>
+          <w:iCs/>
+          <w:sz w:val="24"/>
+          <w:szCs w:val="24"/>
+          <w:lang w:val="id-ID" w:eastAsia="zh-CN" w:bidi="hi-IN"/>
+        </w:rPr>
+        <w:t>convolutional</w:t>
+      </w:r>
+      <w:proofErr w:type="spellEnd"/>
+      <w:r>
+        <w:rPr>
+          <w:rFonts w:ascii="Times New Roman" w:hAnsi="Times New Roman" w:cs="Times New Roman"/>
+          <w:i/>
+          <w:iCs/>
+          <w:sz w:val="24"/>
+          <w:szCs w:val="24"/>
+          <w:lang w:val="id-ID" w:eastAsia="zh-CN" w:bidi="hi-IN"/>
+        </w:rPr>
+        <w:t xml:space="preserve"> neural </w:t>
+      </w:r>
+      <w:proofErr w:type="spellStart"/>
+      <w:r>
+        <w:rPr>
+          <w:rFonts w:ascii="Times New Roman" w:hAnsi="Times New Roman" w:cs="Times New Roman"/>
+          <w:i/>
+          <w:iCs/>
+          <w:sz w:val="24"/>
+          <w:szCs w:val="24"/>
+          <w:lang w:val="id-ID" w:eastAsia="zh-CN" w:bidi="hi-IN"/>
+        </w:rPr>
+        <w:t>network</w:t>
+      </w:r>
+      <w:proofErr w:type="spellEnd"/>
+      <w:r>
+        <w:rPr>
+          <w:rFonts w:ascii="Times New Roman" w:hAnsi="Times New Roman" w:cs="Times New Roman"/>
+          <w:sz w:val="24"/>
+          <w:szCs w:val="24"/>
+          <w:lang w:val="id-ID" w:eastAsia="zh-CN" w:bidi="hi-IN"/>
+        </w:rPr>
+        <w:t>.</w:t>
+      </w:r>
+      <w:r>
+        <w:rPr>
+          <w:rFonts w:ascii="Times New Roman" w:hAnsi="Times New Roman" w:cs="Times New Roman"/>
+          <w:sz w:val="24"/>
+          <w:szCs w:val="24"/>
+          <w:lang w:val="id-ID" w:eastAsia="zh-CN" w:bidi="hi-IN"/>
+        </w:rPr>
+        <w:t xml:space="preserve"> Bagian atas mengandung lebih banyak elemen langit, sedangkan bagian bawah mengandung lebih banyak elemen bangunan yang masing-masing dimasukkan ke saluran atas dan bawah. Sebelum menggabungkan kedua saluran fitur</w:t>
+      </w:r>
+      <w:r>
+        <w:rPr>
+          <w:rFonts w:ascii="Times New Roman" w:hAnsi="Times New Roman" w:cs="Times New Roman"/>
+          <w:sz w:val="24"/>
+          <w:szCs w:val="24"/>
+          <w:lang w:val="id-ID" w:eastAsia="zh-CN" w:bidi="hi-IN"/>
+        </w:rPr>
+        <w:t xml:space="preserve">, vektor fitur yang telah diekstrak diberi bobot menggunakan </w:t>
+      </w:r>
+      <w:proofErr w:type="spellStart"/>
+      <w:r>
+        <w:rPr>
+          <w:rFonts w:ascii="Times New Roman" w:hAnsi="Times New Roman" w:cs="Times New Roman"/>
+          <w:i/>
+          <w:iCs/>
+          <w:sz w:val="24"/>
+          <w:szCs w:val="24"/>
+          <w:lang w:val="id-ID" w:eastAsia="zh-CN" w:bidi="hi-IN"/>
+        </w:rPr>
+        <w:t>weighted</w:t>
+      </w:r>
+      <w:proofErr w:type="spellEnd"/>
+      <w:r>
+        <w:rPr>
+          <w:rFonts w:ascii="Times New Roman" w:hAnsi="Times New Roman" w:cs="Times New Roman"/>
+          <w:i/>
+          <w:iCs/>
+          <w:sz w:val="24"/>
+          <w:szCs w:val="24"/>
+          <w:lang w:val="id-ID" w:eastAsia="zh-CN" w:bidi="hi-IN"/>
+        </w:rPr>
+        <w:t xml:space="preserve"> </w:t>
+      </w:r>
+      <w:proofErr w:type="spellStart"/>
+      <w:r>
+        <w:rPr>
+          <w:rFonts w:ascii="Times New Roman" w:hAnsi="Times New Roman" w:cs="Times New Roman"/>
+          <w:i/>
+          <w:iCs/>
+          <w:sz w:val="24"/>
+          <w:szCs w:val="24"/>
+          <w:lang w:val="id-ID" w:eastAsia="zh-CN" w:bidi="hi-IN"/>
+        </w:rPr>
+        <w:t>feature</w:t>
+      </w:r>
+      <w:proofErr w:type="spellEnd"/>
+      <w:r>
+        <w:rPr>
+          <w:rFonts w:ascii="Times New Roman" w:hAnsi="Times New Roman" w:cs="Times New Roman"/>
+          <w:i/>
+          <w:iCs/>
+          <w:sz w:val="24"/>
+          <w:szCs w:val="24"/>
+          <w:lang w:val="id-ID" w:eastAsia="zh-CN" w:bidi="hi-IN"/>
+        </w:rPr>
+        <w:t xml:space="preserve"> </w:t>
+      </w:r>
+      <w:proofErr w:type="spellStart"/>
+      <w:r>
+        <w:rPr>
+          <w:rFonts w:ascii="Times New Roman" w:hAnsi="Times New Roman" w:cs="Times New Roman"/>
+          <w:i/>
+          <w:iCs/>
+          <w:sz w:val="24"/>
+          <w:szCs w:val="24"/>
+          <w:lang w:val="id-ID" w:eastAsia="zh-CN" w:bidi="hi-IN"/>
+        </w:rPr>
+        <w:t>fusion</w:t>
+      </w:r>
+      <w:proofErr w:type="spellEnd"/>
+      <w:r>
+        <w:rPr>
+          <w:rFonts w:ascii="Times New Roman" w:hAnsi="Times New Roman" w:cs="Times New Roman"/>
+          <w:sz w:val="24"/>
+          <w:szCs w:val="24"/>
+          <w:lang w:val="id-ID" w:eastAsia="zh-CN" w:bidi="hi-IN"/>
+        </w:rPr>
+        <w:t xml:space="preserve"> dengan mengalikan </w:t>
+      </w:r>
+      <w:proofErr w:type="spellStart"/>
+      <w:r>
+        <w:rPr>
+          <w:rFonts w:ascii="Times New Roman" w:hAnsi="Times New Roman" w:cs="Times New Roman"/>
+          <w:i/>
+          <w:iCs/>
+          <w:sz w:val="24"/>
+          <w:szCs w:val="24"/>
+          <w:lang w:val="id-ID" w:eastAsia="zh-CN" w:bidi="hi-IN"/>
+        </w:rPr>
+        <w:t>output</w:t>
+      </w:r>
+      <w:proofErr w:type="spellEnd"/>
+      <w:r>
+        <w:rPr>
+          <w:rFonts w:ascii="Times New Roman" w:hAnsi="Times New Roman" w:cs="Times New Roman"/>
+          <w:i/>
+          <w:iCs/>
+          <w:sz w:val="24"/>
+          <w:szCs w:val="24"/>
+          <w:lang w:val="id-ID" w:eastAsia="zh-CN" w:bidi="hi-IN"/>
+        </w:rPr>
+        <w:t xml:space="preserve"> </w:t>
+      </w:r>
+      <w:r>
+        <w:rPr>
+          <w:rFonts w:ascii="Times New Roman" w:hAnsi="Times New Roman" w:cs="Times New Roman"/>
+          <w:sz w:val="24"/>
+          <w:szCs w:val="24"/>
+          <w:lang w:val="id-ID" w:eastAsia="zh-CN" w:bidi="hi-IN"/>
+        </w:rPr>
+        <w:t xml:space="preserve">vektor fitur saluran atas dan bawah dengan dua konstanta, kemudian keduanya digabungkan. Hasil pengukuran kualitas udara pada penelitian ini memperoleh akurasi sebesar 87%. </w:t>
+      </w:r>
+    </w:p>
+    <w:p>
+      <w:pPr>
+        <w:ind w:left="426" w:firstLine="567"/>
+        <w:jc w:val="both"/>
+        <w:rPr>
+          <w:rFonts w:ascii="Times New Roman" w:hAnsi="Times New Roman" w:cs="Times New Roman"/>
+          <w:sz w:val="24"/>
+          <w:szCs w:val="24"/>
+          <w:lang w:val="id-ID" w:eastAsia="zh-CN" w:bidi="hi-IN"/>
+        </w:rPr>
+      </w:pPr>
     </w:p>
     <w:p>
       <w:pPr>
@@ -24503,7 +24983,6 @@
           </w:tcPr>
           <w:p>
             <w:pPr>
-              <w:spacing w:after="0" w:line="240" w:lineRule="auto"/>
               <w:ind w:right="-112"/>
               <w:rPr>
                 <w:rFonts w:ascii="Times New Roman" w:hAnsi="Times New Roman" w:cs="Times New Roman"/>
@@ -24511,7 +24990,7 @@
                 <w:iCs/>
                 <w:sz w:val="20"/>
                 <w:szCs w:val="20"/>
-                <w:lang w:eastAsia="zh-CN" w:bidi="hi-IN"/>
+                <w:lang w:val="id-ID" w:eastAsia="zh-CN" w:bidi="hi-IN"/>
               </w:rPr>
             </w:pPr>
             <w:r>
@@ -24521,10 +25000,95 @@
                 <w:iCs/>
                 <w:sz w:val="20"/>
                 <w:szCs w:val="20"/>
-                <w:lang w:eastAsia="zh-CN" w:bidi="hi-IN"/>
-              </w:rPr>
-              <w:t>Air Quality Measurement Based on</w:t>
-            </w:r>
+                <w:lang w:val="id-ID" w:eastAsia="zh-CN" w:bidi="hi-IN"/>
+              </w:rPr>
+              <w:t xml:space="preserve">Air </w:t>
+            </w:r>
+            <w:proofErr w:type="spellStart"/>
+            <w:r>
+              <w:rPr>
+                <w:rFonts w:ascii="Times New Roman" w:hAnsi="Times New Roman" w:cs="Times New Roman"/>
+                <w:i/>
+                <w:iCs/>
+                <w:sz w:val="20"/>
+                <w:szCs w:val="20"/>
+                <w:lang w:val="id-ID" w:eastAsia="zh-CN" w:bidi="hi-IN"/>
+              </w:rPr>
+              <w:t>Quality</w:t>
+            </w:r>
+            <w:proofErr w:type="spellEnd"/>
+            <w:r>
+              <w:rPr>
+                <w:rFonts w:ascii="Times New Roman" w:hAnsi="Times New Roman" w:cs="Times New Roman"/>
+                <w:i/>
+                <w:iCs/>
+                <w:sz w:val="20"/>
+                <w:szCs w:val="20"/>
+                <w:lang w:val="id-ID" w:eastAsia="zh-CN" w:bidi="hi-IN"/>
+              </w:rPr>
+              <w:t xml:space="preserve"> </w:t>
+            </w:r>
+            <w:proofErr w:type="spellStart"/>
+            <w:r>
+              <w:rPr>
+                <w:rFonts w:ascii="Times New Roman" w:hAnsi="Times New Roman" w:cs="Times New Roman"/>
+                <w:i/>
+                <w:iCs/>
+                <w:sz w:val="20"/>
+                <w:szCs w:val="20"/>
+                <w:lang w:val="id-ID" w:eastAsia="zh-CN" w:bidi="hi-IN"/>
+              </w:rPr>
+              <w:t>Measurement</w:t>
+            </w:r>
+            <w:proofErr w:type="spellEnd"/>
+            <w:r>
+              <w:rPr>
+                <w:rFonts w:ascii="Times New Roman" w:hAnsi="Times New Roman" w:cs="Times New Roman"/>
+                <w:i/>
+                <w:iCs/>
+                <w:sz w:val="20"/>
+                <w:szCs w:val="20"/>
+                <w:lang w:val="id-ID" w:eastAsia="zh-CN" w:bidi="hi-IN"/>
+              </w:rPr>
+              <w:t xml:space="preserve"> </w:t>
+            </w:r>
+            <w:proofErr w:type="spellStart"/>
+            <w:r>
+              <w:rPr>
+                <w:rFonts w:ascii="Times New Roman" w:hAnsi="Times New Roman" w:cs="Times New Roman"/>
+                <w:i/>
+                <w:iCs/>
+                <w:sz w:val="20"/>
+                <w:szCs w:val="20"/>
+                <w:lang w:val="id-ID" w:eastAsia="zh-CN" w:bidi="hi-IN"/>
+              </w:rPr>
+              <w:t>Based</w:t>
+            </w:r>
+            <w:proofErr w:type="spellEnd"/>
+            <w:r>
+              <w:rPr>
+                <w:rFonts w:ascii="Times New Roman" w:hAnsi="Times New Roman" w:cs="Times New Roman"/>
+                <w:i/>
+                <w:iCs/>
+                <w:sz w:val="20"/>
+                <w:szCs w:val="20"/>
+                <w:lang w:val="id-ID" w:eastAsia="zh-CN" w:bidi="hi-IN"/>
+              </w:rPr>
+              <w:t xml:space="preserve"> </w:t>
+            </w:r>
+            <w:proofErr w:type="spellStart"/>
+            <w:r>
+              <w:rPr>
+                <w:rFonts w:ascii="Times New Roman" w:hAnsi="Times New Roman" w:cs="Times New Roman"/>
+                <w:i/>
+                <w:iCs/>
+                <w:sz w:val="20"/>
+                <w:szCs w:val="20"/>
+                <w:lang w:val="id-ID" w:eastAsia="zh-CN" w:bidi="hi-IN"/>
+              </w:rPr>
+              <w:t>on</w:t>
+            </w:r>
+            <w:proofErr w:type="spellEnd"/>
           </w:p>
           <w:p>
             <w:pPr>
@@ -24535,9 +25099,10 @@
                 <w:iCs/>
                 <w:sz w:val="20"/>
                 <w:szCs w:val="20"/>
-                <w:lang w:eastAsia="zh-CN" w:bidi="hi-IN"/>
+                <w:lang w:val="id-ID" w:eastAsia="zh-CN" w:bidi="hi-IN"/>
               </w:rPr>
             </w:pPr>
+            <w:proofErr w:type="spellStart"/>
             <w:r>
               <w:rPr>
                 <w:rFonts w:ascii="Times New Roman" w:hAnsi="Times New Roman" w:cs="Times New Roman"/>
@@ -24545,10 +25110,11 @@
                 <w:iCs/>
                 <w:sz w:val="20"/>
                 <w:szCs w:val="20"/>
-                <w:lang w:eastAsia="zh-CN" w:bidi="hi-IN"/>
-              </w:rPr>
-              <w:t>Double-Channel Convolutional Neural</w:t>
-            </w:r>
+                <w:lang w:val="id-ID" w:eastAsia="zh-CN" w:bidi="hi-IN"/>
+              </w:rPr>
+              <w:t>Double</w:t>
+            </w:r>
+            <w:proofErr w:type="spellEnd"/>
             <w:r>
               <w:rPr>
                 <w:rFonts w:ascii="Times New Roman" w:hAnsi="Times New Roman" w:cs="Times New Roman"/>
@@ -24556,10 +25122,11 @@
                 <w:iCs/>
                 <w:sz w:val="20"/>
                 <w:szCs w:val="20"/>
-                <w:lang w:eastAsia="zh-CN" w:bidi="hi-IN"/>
-              </w:rPr>
-              <w:t xml:space="preserve"> </w:t>
-            </w:r>
+                <w:lang w:val="id-ID" w:eastAsia="zh-CN" w:bidi="hi-IN"/>
+              </w:rPr>
+              <w:t xml:space="preserve">-Channel </w:t>
+            </w:r>
+            <w:proofErr w:type="spellStart"/>
             <w:r>
               <w:rPr>
                 <w:rFonts w:ascii="Times New Roman" w:hAnsi="Times New Roman" w:cs="Times New Roman"/>
@@ -24567,10 +25134,59 @@
                 <w:iCs/>
                 <w:sz w:val="20"/>
                 <w:szCs w:val="20"/>
-                <w:lang w:eastAsia="zh-CN" w:bidi="hi-IN"/>
-              </w:rPr>
-              <w:t>Network Ensemble Learning</w:t>
-            </w:r>
+                <w:lang w:val="id-ID" w:eastAsia="zh-CN" w:bidi="hi-IN"/>
+              </w:rPr>
+              <w:t>Convolutional</w:t>
+            </w:r>
+            <w:proofErr w:type="spellEnd"/>
+            <w:r>
+              <w:rPr>
+                <w:rFonts w:ascii="Times New Roman" w:hAnsi="Times New Roman" w:cs="Times New Roman"/>
+                <w:i/>
+                <w:iCs/>
+                <w:sz w:val="20"/>
+                <w:szCs w:val="20"/>
+                <w:lang w:val="id-ID" w:eastAsia="zh-CN" w:bidi="hi-IN"/>
+              </w:rPr>
+              <w:t xml:space="preserve"> Neural Network </w:t>
+            </w:r>
+            <w:proofErr w:type="spellStart"/>
+            <w:r>
+              <w:rPr>
+                <w:rFonts w:ascii="Times New Roman" w:hAnsi="Times New Roman" w:cs="Times New Roman"/>
+                <w:i/>
+                <w:iCs/>
+                <w:sz w:val="20"/>
+                <w:szCs w:val="20"/>
+                <w:lang w:val="id-ID" w:eastAsia="zh-CN" w:bidi="hi-IN"/>
+              </w:rPr>
+              <w:t>Ensemble</w:t>
+            </w:r>
+            <w:proofErr w:type="spellEnd"/>
+            <w:r>
+              <w:rPr>
+                <w:rFonts w:ascii="Times New Roman" w:hAnsi="Times New Roman" w:cs="Times New Roman"/>
+                <w:i/>
+                <w:iCs/>
+                <w:sz w:val="20"/>
+                <w:szCs w:val="20"/>
+                <w:lang w:val="id-ID" w:eastAsia="zh-CN" w:bidi="hi-IN"/>
+              </w:rPr>
+              <w:t xml:space="preserve"> </w:t>
+            </w:r>
+            <w:proofErr w:type="spellStart"/>
+            <w:r>
+              <w:rPr>
+                <w:rFonts w:ascii="Times New Roman" w:hAnsi="Times New Roman" w:cs="Times New Roman"/>
+                <w:i/>
+                <w:iCs/>
+                <w:sz w:val="20"/>
+                <w:szCs w:val="20"/>
+                <w:lang w:val="id-ID" w:eastAsia="zh-CN" w:bidi="hi-IN"/>
+              </w:rPr>
+              <w:t>Learning</w:t>
+            </w:r>
+            <w:proofErr w:type="spellEnd"/>
           </w:p>
         </w:tc>
         <w:tc>
@@ -24608,9 +25224,10 @@
                 <w:rFonts w:ascii="Times New Roman" w:hAnsi="Times New Roman" w:cs="Times New Roman"/>
                 <w:sz w:val="20"/>
                 <w:szCs w:val="20"/>
-                <w:lang w:eastAsia="zh-CN" w:bidi="hi-IN"/>
+                <w:lang w:val="id-ID" w:eastAsia="zh-CN" w:bidi="hi-IN"/>
               </w:rPr>
             </w:pPr>
+            <w:proofErr w:type="spellStart"/>
             <w:r>
               <w:rPr>
                 <w:rFonts w:ascii="Times New Roman" w:hAnsi="Times New Roman" w:cs="Times New Roman"/>
@@ -24618,10 +25235,11 @@
                 <w:iCs/>
                 <w:sz w:val="20"/>
                 <w:szCs w:val="20"/>
-                <w:lang w:eastAsia="zh-CN" w:bidi="hi-IN"/>
-              </w:rPr>
-              <w:t xml:space="preserve">Double-Channel Convolutional </w:t>
-            </w:r>
+                <w:lang w:val="id-ID" w:eastAsia="zh-CN" w:bidi="hi-IN"/>
+              </w:rPr>
+              <w:t>Double</w:t>
+            </w:r>
+            <w:proofErr w:type="spellEnd"/>
             <w:r>
               <w:rPr>
                 <w:rFonts w:ascii="Times New Roman" w:hAnsi="Times New Roman" w:cs="Times New Roman"/>
@@ -24629,10 +25247,11 @@
                 <w:iCs/>
                 <w:sz w:val="20"/>
                 <w:szCs w:val="20"/>
-                <w:lang w:eastAsia="zh-CN" w:bidi="hi-IN"/>
-              </w:rPr>
-              <w:t xml:space="preserve">Neural </w:t>
-            </w:r>
+                <w:lang w:val="id-ID" w:eastAsia="zh-CN" w:bidi="hi-IN"/>
+              </w:rPr>
+              <w:t xml:space="preserve">-Channel </w:t>
+            </w:r>
+            <w:proofErr w:type="spellStart"/>
             <w:r>
               <w:rPr>
                 <w:rFonts w:ascii="Times New Roman" w:hAnsi="Times New Roman" w:cs="Times New Roman"/>
@@ -24640,19 +25259,11 @@
                 <w:iCs/>
                 <w:sz w:val="20"/>
                 <w:szCs w:val="20"/>
-                <w:lang w:eastAsia="zh-CN" w:bidi="hi-IN"/>
-              </w:rPr>
-              <w:t>Network</w:t>
-            </w:r>
-            <w:r>
-              <w:rPr>
-                <w:rFonts w:ascii="Times New Roman" w:hAnsi="Times New Roman" w:cs="Times New Roman"/>
-                <w:sz w:val="20"/>
-                <w:szCs w:val="20"/>
-                <w:lang w:eastAsia="zh-CN" w:bidi="hi-IN"/>
-              </w:rPr>
-              <w:t xml:space="preserve"> + </w:t>
-            </w:r>
+                <w:lang w:val="id-ID" w:eastAsia="zh-CN" w:bidi="hi-IN"/>
+              </w:rPr>
+              <w:t>Convolutional</w:t>
+            </w:r>
+            <w:proofErr w:type="spellEnd"/>
             <w:r>
               <w:rPr>
                 <w:rFonts w:ascii="Times New Roman" w:hAnsi="Times New Roman" w:cs="Times New Roman"/>
@@ -24660,10 +25271,80 @@
                 <w:iCs/>
                 <w:sz w:val="20"/>
                 <w:szCs w:val="20"/>
-                <w:lang w:eastAsia="zh-CN" w:bidi="hi-IN"/>
-              </w:rPr>
-              <w:t>Weighted Feature Fusion</w:t>
-            </w:r>
+                <w:lang w:val="id-ID" w:eastAsia="zh-CN" w:bidi="hi-IN"/>
+              </w:rPr>
+              <w:t xml:space="preserve"> Neural Network</w:t>
+            </w:r>
+            <w:r>
+              <w:rPr>
+                <w:rFonts w:ascii="Times New Roman" w:hAnsi="Times New Roman" w:cs="Times New Roman"/>
+                <w:sz w:val="20"/>
+                <w:szCs w:val="20"/>
+                <w:lang w:val="id-ID" w:eastAsia="zh-CN" w:bidi="hi-IN"/>
+              </w:rPr>
+              <w:t xml:space="preserve"> + </w:t>
+            </w:r>
+            <w:proofErr w:type="spellStart"/>
+            <w:r>
+              <w:rPr>
+                <w:rFonts w:ascii="Times New Roman" w:hAnsi="Times New Roman" w:cs="Times New Roman"/>
+                <w:i/>
+                <w:iCs/>
+                <w:sz w:val="20"/>
+                <w:szCs w:val="20"/>
+                <w:lang w:val="id-ID" w:eastAsia="zh-CN" w:bidi="hi-IN"/>
+              </w:rPr>
+              <w:t>Weighted</w:t>
+            </w:r>
+            <w:proofErr w:type="spellEnd"/>
+            <w:r>
+              <w:rPr>
+                <w:rFonts w:ascii="Times New Roman" w:hAnsi="Times New Roman" w:cs="Times New Roman"/>
+                <w:i/>
+                <w:iCs/>
+                <w:sz w:val="20"/>
+                <w:szCs w:val="20"/>
+                <w:lang w:val="id-ID" w:eastAsia="zh-CN" w:bidi="hi-IN"/>
+              </w:rPr>
+              <w:t xml:space="preserve"> </w:t>
+            </w:r>
+            <w:proofErr w:type="spellStart"/>
+            <w:r>
+              <w:rPr>
+                <w:rFonts w:ascii="Times New Roman" w:hAnsi="Times New Roman" w:cs="Times New Roman"/>
+                <w:i/>
+                <w:iCs/>
+                <w:sz w:val="20"/>
+                <w:szCs w:val="20"/>
+                <w:lang w:val="id-ID" w:eastAsia="zh-CN" w:bidi="hi-IN"/>
+              </w:rPr>
+              <w:t>Feature</w:t>
+            </w:r>
+            <w:proofErr w:type="spellEnd"/>
+            <w:r>
+              <w:rPr>
+                <w:rFonts w:ascii="Times New Roman" w:hAnsi="Times New Roman" w:cs="Times New Roman"/>
+                <w:i/>
+                <w:iCs/>
+                <w:sz w:val="20"/>
+                <w:szCs w:val="20"/>
+                <w:lang w:val="id-ID" w:eastAsia="zh-CN" w:bidi="hi-IN"/>
+              </w:rPr>
+              <w:t xml:space="preserve"> </w:t>
+            </w:r>
+            <w:proofErr w:type="spellStart"/>
+            <w:r>
+              <w:rPr>
+                <w:rFonts w:ascii="Times New Roman" w:hAnsi="Times New Roman" w:cs="Times New Roman"/>
+                <w:i/>
+                <w:iCs/>
+                <w:sz w:val="20"/>
+                <w:szCs w:val="20"/>
+                <w:lang w:val="id-ID" w:eastAsia="zh-CN" w:bidi="hi-IN"/>
+              </w:rPr>
+              <w:t>Fusion</w:t>
+            </w:r>
+            <w:proofErr w:type="spellEnd"/>
           </w:p>
         </w:tc>
         <w:tc>
@@ -24694,10 +25375,11 @@
                 <w:rFonts w:ascii="Times New Roman" w:hAnsi="Times New Roman" w:cs="Times New Roman"/>
                 <w:sz w:val="20"/>
                 <w:szCs w:val="20"/>
-                <w:lang w:eastAsia="zh-CN" w:bidi="hi-IN"/>
+                <w:lang w:val="id-ID" w:eastAsia="zh-CN" w:bidi="hi-IN"/>
               </w:rPr>
               <w:t>(</w:t>
             </w:r>
+            <w:proofErr w:type="spellStart"/>
             <w:r>
               <w:rPr>
                 <w:rFonts w:ascii="Times New Roman" w:hAnsi="Times New Roman" w:cs="Times New Roman"/>
@@ -24705,19 +25387,11 @@
                 <w:iCs/>
                 <w:sz w:val="20"/>
                 <w:szCs w:val="20"/>
-                <w:lang w:eastAsia="zh-CN" w:bidi="hi-IN"/>
-              </w:rPr>
-              <w:t xml:space="preserve">upper </w:t>
-            </w:r>
-            <w:r>
-              <w:rPr>
-                <w:rFonts w:ascii="Times New Roman" w:hAnsi="Times New Roman" w:cs="Times New Roman"/>
-                <w:sz w:val="20"/>
-                <w:szCs w:val="20"/>
-                <w:lang w:eastAsia="zh-CN" w:bidi="hi-IN"/>
-              </w:rPr>
-              <w:t xml:space="preserve">dan </w:t>
-            </w:r>
+                <w:lang w:val="id-ID" w:eastAsia="zh-CN" w:bidi="hi-IN"/>
+              </w:rPr>
+              <w:t>upper</w:t>
+            </w:r>
+            <w:proofErr w:type="spellEnd"/>
             <w:r>
               <w:rPr>
                 <w:rFonts w:ascii="Times New Roman" w:hAnsi="Times New Roman" w:cs="Times New Roman"/>
@@ -24725,16 +25399,38 @@
                 <w:iCs/>
                 <w:sz w:val="20"/>
                 <w:szCs w:val="20"/>
-                <w:lang w:eastAsia="zh-CN" w:bidi="hi-IN"/>
-              </w:rPr>
-              <w:t>lower</w:t>
+                <w:lang w:val="id-ID" w:eastAsia="zh-CN" w:bidi="hi-IN"/>
+              </w:rPr>
+              <w:t xml:space="preserve"> </w:t>
             </w:r>
             <w:r>
               <w:rPr>
                 <w:rFonts w:ascii="Times New Roman" w:hAnsi="Times New Roman" w:cs="Times New Roman"/>
                 <w:sz w:val="20"/>
                 <w:szCs w:val="20"/>
-                <w:lang w:eastAsia="zh-CN" w:bidi="hi-IN"/>
+                <w:lang w:val="id-ID" w:eastAsia="zh-CN" w:bidi="hi-IN"/>
+              </w:rPr>
+              <w:t xml:space="preserve">dan </w:t>
+            </w:r>
+            <w:proofErr w:type="spellStart"/>
+            <w:r>
+              <w:rPr>
+                <w:rFonts w:ascii="Times New Roman" w:hAnsi="Times New Roman" w:cs="Times New Roman"/>
+                <w:i/>
+                <w:iCs/>
+                <w:sz w:val="20"/>
+                <w:szCs w:val="20"/>
+                <w:lang w:val="id-ID" w:eastAsia="zh-CN" w:bidi="hi-IN"/>
+              </w:rPr>
+              <w:t>lower</w:t>
+            </w:r>
+            <w:proofErr w:type="spellEnd"/>
+            <w:r>
+              <w:rPr>
+                <w:rFonts w:ascii="Times New Roman" w:hAnsi="Times New Roman" w:cs="Times New Roman"/>
+                <w:sz w:val="20"/>
+                <w:szCs w:val="20"/>
+                <w:lang w:val="id-ID" w:eastAsia="zh-CN" w:bidi="hi-IN"/>
               </w:rPr>
               <w:t xml:space="preserve">) </w:t>
             </w:r>
@@ -24779,7 +25475,7 @@
                 <w:rFonts w:ascii="Times New Roman" w:hAnsi="Times New Roman" w:cs="Times New Roman"/>
                 <w:sz w:val="20"/>
                 <w:szCs w:val="20"/>
-                <w:lang w:eastAsia="zh-CN" w:bidi="hi-IN"/>
+                <w:lang w:val="id-ID" w:eastAsia="zh-CN" w:bidi="hi-IN"/>
               </w:rPr>
               <w:t>2</w:t>
             </w:r>
@@ -24900,16 +25596,16 @@
           </w:tcPr>
           <w:p>
             <w:pPr>
-              <w:spacing w:after="0" w:line="240" w:lineRule="auto"/>
               <w:rPr>
                 <w:rFonts w:ascii="Times New Roman" w:hAnsi="Times New Roman" w:cs="Times New Roman"/>
                 <w:i/>
                 <w:iCs/>
                 <w:sz w:val="20"/>
                 <w:szCs w:val="20"/>
-                <w:lang w:eastAsia="zh-CN" w:bidi="hi-IN"/>
+                <w:lang w:val="id-ID" w:eastAsia="zh-CN" w:bidi="hi-IN"/>
               </w:rPr>
             </w:pPr>
+            <w:proofErr w:type="spellStart"/>
             <w:r>
               <w:rPr>
                 <w:rFonts w:ascii="Times New Roman" w:hAnsi="Times New Roman" w:cs="Times New Roman"/>
@@ -24917,10 +25613,11 @@
                 <w:iCs/>
                 <w:sz w:val="20"/>
                 <w:szCs w:val="20"/>
-                <w:lang w:eastAsia="zh-CN" w:bidi="hi-IN"/>
-              </w:rPr>
-              <w:t>Deep-AIR: A Hybrid CNN-LSTM</w:t>
-            </w:r>
+                <w:lang w:val="id-ID" w:eastAsia="zh-CN" w:bidi="hi-IN"/>
+              </w:rPr>
+              <w:t>Deep</w:t>
+            </w:r>
+            <w:proofErr w:type="spellEnd"/>
             <w:r>
               <w:rPr>
                 <w:rFonts w:ascii="Times New Roman" w:hAnsi="Times New Roman" w:cs="Times New Roman"/>
@@ -24928,10 +25625,11 @@
                 <w:iCs/>
                 <w:sz w:val="20"/>
                 <w:szCs w:val="20"/>
-                <w:lang w:eastAsia="zh-CN" w:bidi="hi-IN"/>
-              </w:rPr>
-              <w:t xml:space="preserve"> </w:t>
-            </w:r>
+                <w:lang w:val="id-ID" w:eastAsia="zh-CN" w:bidi="hi-IN"/>
+              </w:rPr>
+              <w:t xml:space="preserve">-AIR: A </w:t>
+            </w:r>
+            <w:proofErr w:type="spellStart"/>
             <w:r>
               <w:rPr>
                 <w:rFonts w:ascii="Times New Roman" w:hAnsi="Times New Roman" w:cs="Times New Roman"/>
@@ -24939,20 +25637,11 @@
                 <w:iCs/>
                 <w:sz w:val="20"/>
                 <w:szCs w:val="20"/>
-                <w:lang w:eastAsia="zh-CN" w:bidi="hi-IN"/>
-              </w:rPr>
-              <w:t>Framework for</w:t>
-            </w:r>
-          </w:p>
-          <w:p>
-            <w:pPr>
-              <w:rPr>
-                <w:rFonts w:ascii="Times New Roman" w:hAnsi="Times New Roman" w:cs="Times New Roman"/>
-                <w:sz w:val="20"/>
-                <w:szCs w:val="20"/>
-                <w:lang w:eastAsia="zh-CN" w:bidi="hi-IN"/>
-              </w:rPr>
-            </w:pPr>
+                <w:lang w:val="id-ID" w:eastAsia="zh-CN" w:bidi="hi-IN"/>
+              </w:rPr>
+              <w:t>Hybrid</w:t>
+            </w:r>
+            <w:proofErr w:type="spellEnd"/>
             <w:r>
               <w:rPr>
                 <w:rFonts w:ascii="Times New Roman" w:hAnsi="Times New Roman" w:cs="Times New Roman"/>
@@ -24960,10 +25649,140 @@
                 <w:iCs/>
                 <w:sz w:val="20"/>
                 <w:szCs w:val="20"/>
-                <w:lang w:eastAsia="zh-CN" w:bidi="hi-IN"/>
-              </w:rPr>
-              <w:t>Fine-Grained Air Pollution Forecast</w:t>
-            </w:r>
+                <w:lang w:val="id-ID" w:eastAsia="zh-CN" w:bidi="hi-IN"/>
+              </w:rPr>
+              <w:t xml:space="preserve"> CNN-LSTM</w:t>
+            </w:r>
+            <w:r>
+              <w:rPr>
+                <w:rFonts w:ascii="Times New Roman" w:hAnsi="Times New Roman" w:cs="Times New Roman"/>
+                <w:i/>
+                <w:iCs/>
+                <w:sz w:val="20"/>
+                <w:szCs w:val="20"/>
+                <w:lang w:val="id-ID" w:eastAsia="zh-CN" w:bidi="hi-IN"/>
+              </w:rPr>
+              <w:t xml:space="preserve"> </w:t>
+            </w:r>
+            <w:proofErr w:type="spellStart"/>
+            <w:r>
+              <w:rPr>
+                <w:rFonts w:ascii="Times New Roman" w:hAnsi="Times New Roman" w:cs="Times New Roman"/>
+                <w:i/>
+                <w:iCs/>
+                <w:sz w:val="20"/>
+                <w:szCs w:val="20"/>
+                <w:lang w:val="id-ID" w:eastAsia="zh-CN" w:bidi="hi-IN"/>
+              </w:rPr>
+              <w:t>Framework</w:t>
+            </w:r>
+            <w:proofErr w:type="spellEnd"/>
+            <w:r>
+              <w:rPr>
+                <w:rFonts w:ascii="Times New Roman" w:hAnsi="Times New Roman" w:cs="Times New Roman"/>
+                <w:i/>
+                <w:iCs/>
+                <w:sz w:val="20"/>
+                <w:szCs w:val="20"/>
+                <w:lang w:val="id-ID" w:eastAsia="zh-CN" w:bidi="hi-IN"/>
+              </w:rPr>
+              <w:t xml:space="preserve"> </w:t>
+            </w:r>
+            <w:proofErr w:type="spellStart"/>
+            <w:r>
+              <w:rPr>
+                <w:rFonts w:ascii="Times New Roman" w:hAnsi="Times New Roman" w:cs="Times New Roman"/>
+                <w:i/>
+                <w:iCs/>
+                <w:sz w:val="20"/>
+                <w:szCs w:val="20"/>
+                <w:lang w:val="id-ID" w:eastAsia="zh-CN" w:bidi="hi-IN"/>
+              </w:rPr>
+              <w:t>for</w:t>
+            </w:r>
+            <w:proofErr w:type="spellEnd"/>
+          </w:p>
+          <w:p>
+            <w:pPr>
+              <w:rPr>
+                <w:rFonts w:ascii="Times New Roman" w:hAnsi="Times New Roman" w:cs="Times New Roman"/>
+                <w:sz w:val="20"/>
+                <w:szCs w:val="20"/>
+                <w:lang w:val="id-ID" w:eastAsia="zh-CN" w:bidi="hi-IN"/>
+              </w:rPr>
+            </w:pPr>
+            <w:r>
+              <w:rPr>
+                <w:rFonts w:ascii="Times New Roman" w:hAnsi="Times New Roman" w:cs="Times New Roman"/>
+                <w:i/>
+                <w:iCs/>
+                <w:sz w:val="20"/>
+                <w:szCs w:val="20"/>
+                <w:lang w:val="id-ID" w:eastAsia="zh-CN" w:bidi="hi-IN"/>
+              </w:rPr>
+              <w:t>Fine-</w:t>
+            </w:r>
+            <w:proofErr w:type="spellStart"/>
+            <w:r>
+              <w:rPr>
+                <w:rFonts w:ascii="Times New Roman" w:hAnsi="Times New Roman" w:cs="Times New Roman"/>
+                <w:i/>
+                <w:iCs/>
+                <w:sz w:val="20"/>
+                <w:szCs w:val="20"/>
+                <w:lang w:val="id-ID" w:eastAsia="zh-CN" w:bidi="hi-IN"/>
+              </w:rPr>
+              <w:t>Grained</w:t>
+            </w:r>
+            <w:proofErr w:type="spellEnd"/>
+            <w:r>
+              <w:rPr>
+                <w:rFonts w:ascii="Times New Roman" w:hAnsi="Times New Roman" w:cs="Times New Roman"/>
+                <w:i/>
+                <w:iCs/>
+                <w:sz w:val="20"/>
+                <w:szCs w:val="20"/>
+                <w:lang w:val="id-ID" w:eastAsia="zh-CN" w:bidi="hi-IN"/>
+              </w:rPr>
+              <w:t xml:space="preserve"> Air </w:t>
+            </w:r>
+            <w:proofErr w:type="spellStart"/>
+            <w:r>
+              <w:rPr>
+                <w:rFonts w:ascii="Times New Roman" w:hAnsi="Times New Roman" w:cs="Times New Roman"/>
+                <w:i/>
+                <w:iCs/>
+                <w:sz w:val="20"/>
+                <w:szCs w:val="20"/>
+                <w:lang w:val="id-ID" w:eastAsia="zh-CN" w:bidi="hi-IN"/>
+              </w:rPr>
+              <w:t>Pollution</w:t>
+            </w:r>
+            <w:proofErr w:type="spellEnd"/>
+            <w:r>
+              <w:rPr>
+                <w:rFonts w:ascii="Times New Roman" w:hAnsi="Times New Roman" w:cs="Times New Roman"/>
+                <w:i/>
+                <w:iCs/>
+                <w:sz w:val="20"/>
+                <w:szCs w:val="20"/>
+                <w:lang w:val="id-ID" w:eastAsia="zh-CN" w:bidi="hi-IN"/>
+              </w:rPr>
+              <w:t xml:space="preserve"> </w:t>
+            </w:r>
+            <w:proofErr w:type="spellStart"/>
+            <w:r>
+              <w:rPr>
+                <w:rFonts w:ascii="Times New Roman" w:hAnsi="Times New Roman" w:cs="Times New Roman"/>
+                <w:i/>
+                <w:iCs/>
+                <w:sz w:val="20"/>
+                <w:szCs w:val="20"/>
+                <w:lang w:val="id-ID" w:eastAsia="zh-CN" w:bidi="hi-IN"/>
+              </w:rPr>
+              <w:t>Forecast</w:t>
+            </w:r>
+            <w:proofErr w:type="spellEnd"/>
           </w:p>
         </w:tc>
         <w:tc>
@@ -25085,7 +25904,17 @@
                 <w:szCs w:val="20"/>
                 <w:lang w:val="id-ID" w:eastAsia="zh-CN" w:bidi="hi-IN"/>
               </w:rPr>
-              <w:t>peramalan zat polutan yang berbeda, model memberikan performa yang baik dalam meramalkan zat CO, tetapi kurang memuaskan pada zat O</w:t>
+              <w:t xml:space="preserve">peramalan zat polutan yang berbeda, model memberikan performa yang baik dalam meramalkan zat CO, tetapi kurang memuaskan pada zat </w:t>
+            </w:r>
+            <w:r>
+              <w:rPr>
+                <w:rFonts w:ascii="Times New Roman" w:hAnsi="Times New Roman" w:cs="Times New Roman"/>
+                <w:sz w:val="20"/>
+                <w:szCs w:val="20"/>
+                <w:lang w:val="id-ID" w:eastAsia="zh-CN" w:bidi="hi-IN"/>
+              </w:rPr>
+              <w:lastRenderedPageBreak/>
+              <w:t>O</w:t>
             </w:r>
             <w:r>
               <w:rPr>
@@ -25104,16 +25933,7 @@
                 <w:szCs w:val="20"/>
                 <w:lang w:val="id-ID" w:eastAsia="zh-CN" w:bidi="hi-IN"/>
               </w:rPr>
-              <w:t xml:space="preserve">Hal tersebut dikarenakan kurangnya variasi data zat </w:t>
-            </w:r>
-            <w:r>
-              <w:rPr>
-                <w:rFonts w:ascii="Times New Roman" w:hAnsi="Times New Roman" w:cs="Times New Roman"/>
-                <w:sz w:val="20"/>
-                <w:szCs w:val="20"/>
-                <w:lang w:val="id-ID" w:eastAsia="zh-CN" w:bidi="hi-IN"/>
-              </w:rPr>
-              <w:t>O</w:t>
+              <w:t>Hal tersebut dikarenakan kurangnya variasi data zat O</w:t>
             </w:r>
             <w:r>
               <w:rPr>
@@ -25123,17 +25943,7 @@
                 <w:vertAlign w:val="subscript"/>
                 <w:lang w:val="id-ID" w:eastAsia="zh-CN" w:bidi="hi-IN"/>
               </w:rPr>
-              <w:t>3</w:t>
-            </w:r>
-            <w:r>
-              <w:rPr>
-                <w:rFonts w:ascii="Times New Roman" w:hAnsi="Times New Roman" w:cs="Times New Roman"/>
-                <w:sz w:val="20"/>
-                <w:szCs w:val="20"/>
-                <w:vertAlign w:val="subscript"/>
-                <w:lang w:val="id-ID" w:eastAsia="zh-CN" w:bidi="hi-IN"/>
-              </w:rPr>
-              <w:t>.</w:t>
+              <w:t>3.</w:t>
             </w:r>
             <w:r>
               <w:rPr>
@@ -25167,8 +25977,9 @@
                 <w:rFonts w:ascii="Times New Roman" w:hAnsi="Times New Roman" w:cs="Times New Roman"/>
                 <w:sz w:val="20"/>
                 <w:szCs w:val="20"/>
-                <w:lang w:eastAsia="zh-CN" w:bidi="hi-IN"/>
-              </w:rPr>
+                <w:lang w:val="id-ID" w:eastAsia="zh-CN" w:bidi="hi-IN"/>
+              </w:rPr>
+              <w:lastRenderedPageBreak/>
               <w:t>3</w:t>
             </w:r>
             <w:r>
@@ -25284,7 +26095,7 @@
                 <w:iCs/>
                 <w:sz w:val="20"/>
                 <w:szCs w:val="20"/>
-                <w:lang w:eastAsia="zh-CN" w:bidi="hi-IN"/>
+                <w:lang w:val="id-ID" w:eastAsia="zh-CN" w:bidi="hi-IN"/>
               </w:rPr>
             </w:pPr>
             <w:r>
@@ -25294,10 +26105,11 @@
                 <w:iCs/>
                 <w:sz w:val="20"/>
                 <w:szCs w:val="20"/>
-                <w:lang w:eastAsia="zh-CN" w:bidi="hi-IN"/>
-              </w:rPr>
-              <w:t>Air Pollution Prediction with Multi-Modal Data and</w:t>
-            </w:r>
+                <w:lang w:val="id-ID" w:eastAsia="zh-CN" w:bidi="hi-IN"/>
+              </w:rPr>
+              <w:t xml:space="preserve">Air </w:t>
+            </w:r>
+            <w:proofErr w:type="spellStart"/>
             <w:r>
               <w:rPr>
                 <w:rFonts w:ascii="Times New Roman" w:hAnsi="Times New Roman" w:cs="Times New Roman"/>
@@ -25305,10 +26117,11 @@
                 <w:iCs/>
                 <w:sz w:val="20"/>
                 <w:szCs w:val="20"/>
-                <w:lang w:eastAsia="zh-CN" w:bidi="hi-IN"/>
-              </w:rPr>
-              <w:t xml:space="preserve"> </w:t>
-            </w:r>
+                <w:lang w:val="id-ID" w:eastAsia="zh-CN" w:bidi="hi-IN"/>
+              </w:rPr>
+              <w:t>Pollution</w:t>
+            </w:r>
+            <w:proofErr w:type="spellEnd"/>
             <w:r>
               <w:rPr>
                 <w:rFonts w:ascii="Times New Roman" w:hAnsi="Times New Roman" w:cs="Times New Roman"/>
@@ -25316,10 +26129,11 @@
                 <w:iCs/>
                 <w:sz w:val="20"/>
                 <w:szCs w:val="20"/>
-                <w:lang w:eastAsia="zh-CN" w:bidi="hi-IN"/>
-              </w:rPr>
-              <w:t>Deep Neural</w:t>
-            </w:r>
+                <w:lang w:val="id-ID" w:eastAsia="zh-CN" w:bidi="hi-IN"/>
+              </w:rPr>
+              <w:t xml:space="preserve"> </w:t>
+            </w:r>
+            <w:proofErr w:type="spellStart"/>
             <w:r>
               <w:rPr>
                 <w:rFonts w:ascii="Times New Roman" w:hAnsi="Times New Roman" w:cs="Times New Roman"/>
@@ -25327,10 +26141,11 @@
                 <w:iCs/>
                 <w:sz w:val="20"/>
                 <w:szCs w:val="20"/>
-                <w:lang w:eastAsia="zh-CN" w:bidi="hi-IN"/>
-              </w:rPr>
-              <w:t xml:space="preserve"> </w:t>
-            </w:r>
+                <w:lang w:val="id-ID" w:eastAsia="zh-CN" w:bidi="hi-IN"/>
+              </w:rPr>
+              <w:t>Prediction</w:t>
+            </w:r>
+            <w:proofErr w:type="spellEnd"/>
             <w:r>
               <w:rPr>
                 <w:rFonts w:ascii="Times New Roman" w:hAnsi="Times New Roman" w:cs="Times New Roman"/>
@@ -25338,10 +26153,106 @@
                 <w:iCs/>
                 <w:sz w:val="20"/>
                 <w:szCs w:val="20"/>
-                <w:lang w:eastAsia="zh-CN" w:bidi="hi-IN"/>
+                <w:lang w:val="id-ID" w:eastAsia="zh-CN" w:bidi="hi-IN"/>
+              </w:rPr>
+              <w:t xml:space="preserve"> </w:t>
+            </w:r>
+            <w:proofErr w:type="spellStart"/>
+            <w:r>
+              <w:rPr>
+                <w:rFonts w:ascii="Times New Roman" w:hAnsi="Times New Roman" w:cs="Times New Roman"/>
+                <w:i/>
+                <w:iCs/>
+                <w:sz w:val="20"/>
+                <w:szCs w:val="20"/>
+                <w:lang w:val="id-ID" w:eastAsia="zh-CN" w:bidi="hi-IN"/>
+              </w:rPr>
+              <w:t>with</w:t>
+            </w:r>
+            <w:proofErr w:type="spellEnd"/>
+            <w:r>
+              <w:rPr>
+                <w:rFonts w:ascii="Times New Roman" w:hAnsi="Times New Roman" w:cs="Times New Roman"/>
+                <w:i/>
+                <w:iCs/>
+                <w:sz w:val="20"/>
+                <w:szCs w:val="20"/>
+                <w:lang w:val="id-ID" w:eastAsia="zh-CN" w:bidi="hi-IN"/>
+              </w:rPr>
+              <w:t xml:space="preserve"> Multi-Modal Data </w:t>
+            </w:r>
+            <w:proofErr w:type="spellStart"/>
+            <w:r>
+              <w:rPr>
+                <w:rFonts w:ascii="Times New Roman" w:hAnsi="Times New Roman" w:cs="Times New Roman"/>
+                <w:i/>
+                <w:iCs/>
+                <w:sz w:val="20"/>
+                <w:szCs w:val="20"/>
+                <w:lang w:val="id-ID" w:eastAsia="zh-CN" w:bidi="hi-IN"/>
+              </w:rPr>
+              <w:t>and</w:t>
+            </w:r>
+            <w:proofErr w:type="spellEnd"/>
+            <w:r>
+              <w:rPr>
+                <w:rFonts w:ascii="Times New Roman" w:hAnsi="Times New Roman" w:cs="Times New Roman"/>
+                <w:i/>
+                <w:iCs/>
+                <w:sz w:val="20"/>
+                <w:szCs w:val="20"/>
+                <w:lang w:val="id-ID" w:eastAsia="zh-CN" w:bidi="hi-IN"/>
+              </w:rPr>
+              <w:t xml:space="preserve"> </w:t>
+            </w:r>
+            <w:proofErr w:type="spellStart"/>
+            <w:r>
+              <w:rPr>
+                <w:rFonts w:ascii="Times New Roman" w:hAnsi="Times New Roman" w:cs="Times New Roman"/>
+                <w:i/>
+                <w:iCs/>
+                <w:sz w:val="20"/>
+                <w:szCs w:val="20"/>
+                <w:lang w:val="id-ID" w:eastAsia="zh-CN" w:bidi="hi-IN"/>
+              </w:rPr>
+              <w:t>Deep</w:t>
+            </w:r>
+            <w:proofErr w:type="spellEnd"/>
+            <w:r>
+              <w:rPr>
+                <w:rFonts w:ascii="Times New Roman" w:hAnsi="Times New Roman" w:cs="Times New Roman"/>
+                <w:i/>
+                <w:iCs/>
+                <w:sz w:val="20"/>
+                <w:szCs w:val="20"/>
+                <w:lang w:val="id-ID" w:eastAsia="zh-CN" w:bidi="hi-IN"/>
+              </w:rPr>
+              <w:t xml:space="preserve"> Neural</w:t>
+            </w:r>
+            <w:r>
+              <w:rPr>
+                <w:rFonts w:ascii="Times New Roman" w:hAnsi="Times New Roman" w:cs="Times New Roman"/>
+                <w:i/>
+                <w:iCs/>
+                <w:sz w:val="20"/>
+                <w:szCs w:val="20"/>
+                <w:lang w:val="id-ID" w:eastAsia="zh-CN" w:bidi="hi-IN"/>
+              </w:rPr>
+              <w:t xml:space="preserve"> </w:t>
+            </w:r>
+            <w:proofErr w:type="spellStart"/>
+            <w:r>
+              <w:rPr>
+                <w:rFonts w:ascii="Times New Roman" w:hAnsi="Times New Roman" w:cs="Times New Roman"/>
+                <w:i/>
+                <w:iCs/>
+                <w:sz w:val="20"/>
+                <w:szCs w:val="20"/>
+                <w:lang w:val="id-ID" w:eastAsia="zh-CN" w:bidi="hi-IN"/>
               </w:rPr>
               <w:t>Networks</w:t>
             </w:r>
+            <w:proofErr w:type="spellEnd"/>
           </w:p>
         </w:tc>
         <w:tc>
@@ -25493,16 +26404,7 @@
                 <w:szCs w:val="20"/>
                 <w:lang w:val="id-ID" w:eastAsia="zh-CN" w:bidi="hi-IN"/>
               </w:rPr>
-              <w:t>Model pada penelitian ini hanya menggunakan data gambar dan informasi cuaca.</w:t>
-            </w:r>
-            <w:r>
-              <w:rPr>
-                <w:rFonts w:ascii="Times New Roman" w:hAnsi="Times New Roman" w:cs="Times New Roman"/>
-                <w:sz w:val="20"/>
-                <w:szCs w:val="20"/>
-                <w:lang w:val="id-ID" w:eastAsia="zh-CN" w:bidi="hi-IN"/>
-              </w:rPr>
-              <w:t xml:space="preserve"> </w:t>
+              <w:t xml:space="preserve">Model pada penelitian ini hanya menggunakan data gambar dan informasi cuaca. </w:t>
             </w:r>
             <w:proofErr w:type="spellStart"/>
             <w:r>
@@ -25580,7 +26482,7 @@
                 <w:rFonts w:ascii="Times New Roman" w:hAnsi="Times New Roman" w:cs="Times New Roman"/>
                 <w:sz w:val="20"/>
                 <w:szCs w:val="20"/>
-                <w:lang w:eastAsia="zh-CN" w:bidi="hi-IN"/>
+                <w:lang w:val="id-ID" w:eastAsia="zh-CN" w:bidi="hi-IN"/>
               </w:rPr>
               <w:t>4</w:t>
             </w:r>
@@ -25691,16 +26593,16 @@
           </w:tcPr>
           <w:p>
             <w:pPr>
-              <w:spacing w:after="0" w:line="240" w:lineRule="auto"/>
               <w:rPr>
                 <w:rFonts w:ascii="Times New Roman" w:hAnsi="Times New Roman" w:cs="Times New Roman"/>
                 <w:i/>
                 <w:iCs/>
                 <w:sz w:val="20"/>
                 <w:szCs w:val="20"/>
-                <w:lang w:eastAsia="zh-CN" w:bidi="hi-IN"/>
+                <w:lang w:val="id-ID" w:eastAsia="zh-CN" w:bidi="hi-IN"/>
               </w:rPr>
             </w:pPr>
+            <w:proofErr w:type="spellStart"/>
             <w:r>
               <w:rPr>
                 <w:rFonts w:ascii="Times New Roman" w:hAnsi="Times New Roman" w:cs="Times New Roman"/>
@@ -25708,11 +26610,11 @@
                 <w:iCs/>
                 <w:sz w:val="20"/>
                 <w:szCs w:val="20"/>
-                <w:lang w:eastAsia="zh-CN" w:bidi="hi-IN"/>
-              </w:rPr>
-              <w:t xml:space="preserve">Stacked </w:t>
-            </w:r>
-            <w:proofErr w:type="spellStart"/>
+                <w:lang w:val="id-ID" w:eastAsia="zh-CN" w:bidi="hi-IN"/>
+              </w:rPr>
+              <w:t>Stacked</w:t>
+            </w:r>
+            <w:proofErr w:type="spellEnd"/>
             <w:r>
               <w:rPr>
                 <w:rFonts w:ascii="Times New Roman" w:hAnsi="Times New Roman" w:cs="Times New Roman"/>
@@ -25720,11 +26622,11 @@
                 <w:iCs/>
                 <w:sz w:val="20"/>
                 <w:szCs w:val="20"/>
-                <w:lang w:eastAsia="zh-CN" w:bidi="hi-IN"/>
-              </w:rPr>
-              <w:t>ResNet</w:t>
-            </w:r>
-            <w:proofErr w:type="spellEnd"/>
+                <w:lang w:val="id-ID" w:eastAsia="zh-CN" w:bidi="hi-IN"/>
+              </w:rPr>
+              <w:t xml:space="preserve"> </w:t>
+            </w:r>
+            <w:proofErr w:type="spellStart"/>
             <w:r>
               <w:rPr>
                 <w:rFonts w:ascii="Times New Roman" w:hAnsi="Times New Roman" w:cs="Times New Roman"/>
@@ -25732,10 +26634,11 @@
                 <w:iCs/>
                 <w:sz w:val="20"/>
                 <w:szCs w:val="20"/>
-                <w:lang w:eastAsia="zh-CN" w:bidi="hi-IN"/>
-              </w:rPr>
-              <w:t xml:space="preserve">-LSTM and CORAL model for </w:t>
-            </w:r>
+                <w:lang w:val="id-ID" w:eastAsia="zh-CN" w:bidi="hi-IN"/>
+              </w:rPr>
+              <w:t>ResNet</w:t>
+            </w:r>
+            <w:proofErr w:type="spellEnd"/>
             <w:r>
               <w:rPr>
                 <w:rFonts w:ascii="Times New Roman" w:hAnsi="Times New Roman" w:cs="Times New Roman"/>
@@ -25743,20 +26646,11 @@
                 <w:iCs/>
                 <w:sz w:val="20"/>
                 <w:szCs w:val="20"/>
-                <w:lang w:eastAsia="zh-CN" w:bidi="hi-IN"/>
-              </w:rPr>
-              <w:t>Multi-Site Air Quality</w:t>
-            </w:r>
-          </w:p>
-          <w:p>
-            <w:pPr>
-              <w:rPr>
-                <w:rFonts w:ascii="Times New Roman" w:hAnsi="Times New Roman" w:cs="Times New Roman"/>
-                <w:sz w:val="20"/>
-                <w:szCs w:val="20"/>
-                <w:lang w:eastAsia="zh-CN" w:bidi="hi-IN"/>
-              </w:rPr>
-            </w:pPr>
+                <w:lang w:val="id-ID" w:eastAsia="zh-CN" w:bidi="hi-IN"/>
+              </w:rPr>
+              <w:t xml:space="preserve">-LSTM </w:t>
+            </w:r>
+            <w:proofErr w:type="spellStart"/>
             <w:r>
               <w:rPr>
                 <w:rFonts w:ascii="Times New Roman" w:hAnsi="Times New Roman" w:cs="Times New Roman"/>
@@ -25764,10 +26658,117 @@
                 <w:iCs/>
                 <w:sz w:val="20"/>
                 <w:szCs w:val="20"/>
-                <w:lang w:eastAsia="zh-CN" w:bidi="hi-IN"/>
+                <w:lang w:val="id-ID" w:eastAsia="zh-CN" w:bidi="hi-IN"/>
+              </w:rPr>
+              <w:t>and</w:t>
+            </w:r>
+            <w:proofErr w:type="spellEnd"/>
+            <w:r>
+              <w:rPr>
+                <w:rFonts w:ascii="Times New Roman" w:hAnsi="Times New Roman" w:cs="Times New Roman"/>
+                <w:i/>
+                <w:iCs/>
+                <w:sz w:val="20"/>
+                <w:szCs w:val="20"/>
+                <w:lang w:val="id-ID" w:eastAsia="zh-CN" w:bidi="hi-IN"/>
+              </w:rPr>
+              <w:t xml:space="preserve"> CORAL model </w:t>
+            </w:r>
+            <w:proofErr w:type="spellStart"/>
+            <w:r>
+              <w:rPr>
+                <w:rFonts w:ascii="Times New Roman" w:hAnsi="Times New Roman" w:cs="Times New Roman"/>
+                <w:i/>
+                <w:iCs/>
+                <w:sz w:val="20"/>
+                <w:szCs w:val="20"/>
+                <w:lang w:val="id-ID" w:eastAsia="zh-CN" w:bidi="hi-IN"/>
+              </w:rPr>
+              <w:t>for</w:t>
+            </w:r>
+            <w:proofErr w:type="spellEnd"/>
+            <w:r>
+              <w:rPr>
+                <w:rFonts w:ascii="Times New Roman" w:hAnsi="Times New Roman" w:cs="Times New Roman"/>
+                <w:i/>
+                <w:iCs/>
+                <w:sz w:val="20"/>
+                <w:szCs w:val="20"/>
+                <w:lang w:val="id-ID" w:eastAsia="zh-CN" w:bidi="hi-IN"/>
+              </w:rPr>
+              <w:t xml:space="preserve"> </w:t>
+            </w:r>
+            <w:r>
+              <w:rPr>
+                <w:rFonts w:ascii="Times New Roman" w:hAnsi="Times New Roman" w:cs="Times New Roman"/>
+                <w:i/>
+                <w:iCs/>
+                <w:sz w:val="20"/>
+                <w:szCs w:val="20"/>
+                <w:lang w:val="id-ID" w:eastAsia="zh-CN" w:bidi="hi-IN"/>
+              </w:rPr>
+              <w:t>Multi-</w:t>
+            </w:r>
+            <w:proofErr w:type="spellStart"/>
+            <w:r>
+              <w:rPr>
+                <w:rFonts w:ascii="Times New Roman" w:hAnsi="Times New Roman" w:cs="Times New Roman"/>
+                <w:i/>
+                <w:iCs/>
+                <w:sz w:val="20"/>
+                <w:szCs w:val="20"/>
+                <w:lang w:val="id-ID" w:eastAsia="zh-CN" w:bidi="hi-IN"/>
+              </w:rPr>
+              <w:t>Site</w:t>
+            </w:r>
+            <w:proofErr w:type="spellEnd"/>
+            <w:r>
+              <w:rPr>
+                <w:rFonts w:ascii="Times New Roman" w:hAnsi="Times New Roman" w:cs="Times New Roman"/>
+                <w:i/>
+                <w:iCs/>
+                <w:sz w:val="20"/>
+                <w:szCs w:val="20"/>
+                <w:lang w:val="id-ID" w:eastAsia="zh-CN" w:bidi="hi-IN"/>
+              </w:rPr>
+              <w:t xml:space="preserve"> Air </w:t>
+            </w:r>
+            <w:proofErr w:type="spellStart"/>
+            <w:r>
+              <w:rPr>
+                <w:rFonts w:ascii="Times New Roman" w:hAnsi="Times New Roman" w:cs="Times New Roman"/>
+                <w:i/>
+                <w:iCs/>
+                <w:sz w:val="20"/>
+                <w:szCs w:val="20"/>
+                <w:lang w:val="id-ID" w:eastAsia="zh-CN" w:bidi="hi-IN"/>
+              </w:rPr>
+              <w:t>Quality</w:t>
+            </w:r>
+            <w:proofErr w:type="spellEnd"/>
+          </w:p>
+          <w:p>
+            <w:pPr>
+              <w:rPr>
+                <w:rFonts w:ascii="Times New Roman" w:hAnsi="Times New Roman" w:cs="Times New Roman"/>
+                <w:sz w:val="20"/>
+                <w:szCs w:val="20"/>
+                <w:lang w:val="id-ID" w:eastAsia="zh-CN" w:bidi="hi-IN"/>
+              </w:rPr>
+            </w:pPr>
+            <w:proofErr w:type="spellStart"/>
+            <w:r>
+              <w:rPr>
+                <w:rFonts w:ascii="Times New Roman" w:hAnsi="Times New Roman" w:cs="Times New Roman"/>
+                <w:i/>
+                <w:iCs/>
+                <w:sz w:val="20"/>
+                <w:szCs w:val="20"/>
+                <w:lang w:val="id-ID" w:eastAsia="zh-CN" w:bidi="hi-IN"/>
               </w:rPr>
               <w:t>Prediction</w:t>
             </w:r>
+            <w:proofErr w:type="spellEnd"/>
           </w:p>
         </w:tc>
         <w:tc>
@@ -26107,7 +27108,7 @@
                 <w:rFonts w:ascii="Times New Roman" w:hAnsi="Times New Roman" w:cs="Times New Roman"/>
                 <w:sz w:val="20"/>
                 <w:szCs w:val="20"/>
-                <w:lang w:eastAsia="zh-CN" w:bidi="hi-IN"/>
+                <w:lang w:val="id-ID" w:eastAsia="zh-CN" w:bidi="hi-IN"/>
               </w:rPr>
               <w:t>5</w:t>
             </w:r>
@@ -26212,9 +27213,10 @@
                 <w:iCs/>
                 <w:sz w:val="20"/>
                 <w:szCs w:val="20"/>
-                <w:lang w:eastAsia="zh-CN" w:bidi="hi-IN"/>
+                <w:lang w:val="id-ID" w:eastAsia="zh-CN" w:bidi="hi-IN"/>
               </w:rPr>
             </w:pPr>
+            <w:proofErr w:type="spellStart"/>
             <w:r>
               <w:rPr>
                 <w:rFonts w:ascii="Times New Roman" w:hAnsi="Times New Roman" w:cs="Times New Roman"/>
@@ -26222,10 +27224,11 @@
                 <w:iCs/>
                 <w:sz w:val="20"/>
                 <w:szCs w:val="20"/>
-                <w:lang w:eastAsia="zh-CN" w:bidi="hi-IN"/>
-              </w:rPr>
-              <w:t xml:space="preserve">Dynamically </w:t>
-            </w:r>
+                <w:lang w:val="id-ID" w:eastAsia="zh-CN" w:bidi="hi-IN"/>
+              </w:rPr>
+              <w:t>Dynamically</w:t>
+            </w:r>
+            <w:proofErr w:type="spellEnd"/>
             <w:r>
               <w:rPr>
                 <w:rFonts w:ascii="Times New Roman" w:hAnsi="Times New Roman" w:cs="Times New Roman"/>
@@ -26233,10 +27236,11 @@
                 <w:iCs/>
                 <w:sz w:val="20"/>
                 <w:szCs w:val="20"/>
-                <w:lang w:eastAsia="zh-CN" w:bidi="hi-IN"/>
-              </w:rPr>
-              <w:t xml:space="preserve">Pre-Trained Deep Recurrent Neural </w:t>
-            </w:r>
+                <w:lang w:val="id-ID" w:eastAsia="zh-CN" w:bidi="hi-IN"/>
+              </w:rPr>
+              <w:t xml:space="preserve"> </w:t>
+            </w:r>
+            <w:proofErr w:type="spellStart"/>
             <w:r>
               <w:rPr>
                 <w:rFonts w:ascii="Times New Roman" w:hAnsi="Times New Roman" w:cs="Times New Roman"/>
@@ -26244,11 +27248,11 @@
                 <w:iCs/>
                 <w:sz w:val="20"/>
                 <w:szCs w:val="20"/>
-                <w:lang w:eastAsia="zh-CN" w:bidi="hi-IN"/>
-              </w:rPr>
-              <w:lastRenderedPageBreak/>
-              <w:t xml:space="preserve">Networks Using Environmental Monitoring Data </w:t>
-            </w:r>
+                <w:lang w:val="id-ID" w:eastAsia="zh-CN" w:bidi="hi-IN"/>
+              </w:rPr>
+              <w:t>Pre-Trained</w:t>
+            </w:r>
+            <w:proofErr w:type="spellEnd"/>
             <w:r>
               <w:rPr>
                 <w:rFonts w:ascii="Times New Roman" w:hAnsi="Times New Roman" w:cs="Times New Roman"/>
@@ -26256,10 +27260,11 @@
                 <w:iCs/>
                 <w:sz w:val="20"/>
                 <w:szCs w:val="20"/>
-                <w:lang w:eastAsia="zh-CN" w:bidi="hi-IN"/>
-              </w:rPr>
-              <w:t xml:space="preserve">for </w:t>
-            </w:r>
+                <w:lang w:val="id-ID" w:eastAsia="zh-CN" w:bidi="hi-IN"/>
+              </w:rPr>
+              <w:t xml:space="preserve"> </w:t>
+            </w:r>
+            <w:proofErr w:type="spellStart"/>
             <w:r>
               <w:rPr>
                 <w:rFonts w:ascii="Times New Roman" w:hAnsi="Times New Roman" w:cs="Times New Roman"/>
@@ -26267,10 +27272,11 @@
                 <w:iCs/>
                 <w:sz w:val="20"/>
                 <w:szCs w:val="20"/>
-                <w:lang w:eastAsia="zh-CN" w:bidi="hi-IN"/>
-              </w:rPr>
-              <w:t>P</w:t>
-            </w:r>
+                <w:lang w:val="id-ID" w:eastAsia="zh-CN" w:bidi="hi-IN"/>
+              </w:rPr>
+              <w:t>Deep</w:t>
+            </w:r>
+            <w:proofErr w:type="spellEnd"/>
             <w:r>
               <w:rPr>
                 <w:rFonts w:ascii="Times New Roman" w:hAnsi="Times New Roman" w:cs="Times New Roman"/>
@@ -26278,9 +27284,188 @@
                 <w:iCs/>
                 <w:sz w:val="20"/>
                 <w:szCs w:val="20"/>
-                <w:lang w:eastAsia="zh-CN" w:bidi="hi-IN"/>
-              </w:rPr>
-              <w:t>redicting PM2.5</w:t>
+                <w:lang w:val="id-ID" w:eastAsia="zh-CN" w:bidi="hi-IN"/>
+              </w:rPr>
+              <w:t xml:space="preserve"> </w:t>
+            </w:r>
+            <w:proofErr w:type="spellStart"/>
+            <w:r>
+              <w:rPr>
+                <w:rFonts w:ascii="Times New Roman" w:hAnsi="Times New Roman" w:cs="Times New Roman"/>
+                <w:i/>
+                <w:iCs/>
+                <w:sz w:val="20"/>
+                <w:szCs w:val="20"/>
+                <w:lang w:val="id-ID" w:eastAsia="zh-CN" w:bidi="hi-IN"/>
+              </w:rPr>
+              <w:t>Recurrent</w:t>
+            </w:r>
+            <w:proofErr w:type="spellEnd"/>
+            <w:r>
+              <w:rPr>
+                <w:rFonts w:ascii="Times New Roman" w:hAnsi="Times New Roman" w:cs="Times New Roman"/>
+                <w:i/>
+                <w:iCs/>
+                <w:sz w:val="20"/>
+                <w:szCs w:val="20"/>
+                <w:lang w:val="id-ID" w:eastAsia="zh-CN" w:bidi="hi-IN"/>
+              </w:rPr>
+              <w:t xml:space="preserve"> Neural </w:t>
+            </w:r>
+            <w:proofErr w:type="spellStart"/>
+            <w:r>
+              <w:rPr>
+                <w:rFonts w:ascii="Times New Roman" w:hAnsi="Times New Roman" w:cs="Times New Roman"/>
+                <w:i/>
+                <w:iCs/>
+                <w:sz w:val="20"/>
+                <w:szCs w:val="20"/>
+                <w:lang w:val="id-ID" w:eastAsia="zh-CN" w:bidi="hi-IN"/>
+              </w:rPr>
+              <w:t>Networks</w:t>
+            </w:r>
+            <w:proofErr w:type="spellEnd"/>
+            <w:r>
+              <w:rPr>
+                <w:rFonts w:ascii="Times New Roman" w:hAnsi="Times New Roman" w:cs="Times New Roman"/>
+                <w:i/>
+                <w:iCs/>
+                <w:sz w:val="20"/>
+                <w:szCs w:val="20"/>
+                <w:lang w:val="id-ID" w:eastAsia="zh-CN" w:bidi="hi-IN"/>
+              </w:rPr>
+              <w:t xml:space="preserve"> </w:t>
+            </w:r>
+            <w:proofErr w:type="spellStart"/>
+            <w:r>
+              <w:rPr>
+                <w:rFonts w:ascii="Times New Roman" w:hAnsi="Times New Roman" w:cs="Times New Roman"/>
+                <w:i/>
+                <w:iCs/>
+                <w:sz w:val="20"/>
+                <w:szCs w:val="20"/>
+                <w:lang w:val="id-ID" w:eastAsia="zh-CN" w:bidi="hi-IN"/>
+              </w:rPr>
+              <w:t>Using</w:t>
+            </w:r>
+            <w:proofErr w:type="spellEnd"/>
+            <w:r>
+              <w:rPr>
+                <w:rFonts w:ascii="Times New Roman" w:hAnsi="Times New Roman" w:cs="Times New Roman"/>
+                <w:i/>
+                <w:iCs/>
+                <w:sz w:val="20"/>
+                <w:szCs w:val="20"/>
+                <w:lang w:val="id-ID" w:eastAsia="zh-CN" w:bidi="hi-IN"/>
+              </w:rPr>
+              <w:t xml:space="preserve"> </w:t>
+            </w:r>
+            <w:proofErr w:type="spellStart"/>
+            <w:r>
+              <w:rPr>
+                <w:rFonts w:ascii="Times New Roman" w:hAnsi="Times New Roman" w:cs="Times New Roman"/>
+                <w:i/>
+                <w:iCs/>
+                <w:sz w:val="20"/>
+                <w:szCs w:val="20"/>
+                <w:lang w:val="id-ID" w:eastAsia="zh-CN" w:bidi="hi-IN"/>
+              </w:rPr>
+              <w:t>Environmental</w:t>
+            </w:r>
+            <w:proofErr w:type="spellEnd"/>
+            <w:r>
+              <w:rPr>
+                <w:rFonts w:ascii="Times New Roman" w:hAnsi="Times New Roman" w:cs="Times New Roman"/>
+                <w:i/>
+                <w:iCs/>
+                <w:sz w:val="20"/>
+                <w:szCs w:val="20"/>
+                <w:lang w:val="id-ID" w:eastAsia="zh-CN" w:bidi="hi-IN"/>
+              </w:rPr>
+              <w:t xml:space="preserve"> </w:t>
+            </w:r>
+            <w:proofErr w:type="spellStart"/>
+            <w:r>
+              <w:rPr>
+                <w:rFonts w:ascii="Times New Roman" w:hAnsi="Times New Roman" w:cs="Times New Roman"/>
+                <w:i/>
+                <w:iCs/>
+                <w:sz w:val="20"/>
+                <w:szCs w:val="20"/>
+                <w:lang w:val="id-ID" w:eastAsia="zh-CN" w:bidi="hi-IN"/>
+              </w:rPr>
+              <w:t>Monitoring</w:t>
+            </w:r>
+            <w:proofErr w:type="spellEnd"/>
+            <w:r>
+              <w:rPr>
+                <w:rFonts w:ascii="Times New Roman" w:hAnsi="Times New Roman" w:cs="Times New Roman"/>
+                <w:i/>
+                <w:iCs/>
+                <w:sz w:val="20"/>
+                <w:szCs w:val="20"/>
+                <w:lang w:val="id-ID" w:eastAsia="zh-CN" w:bidi="hi-IN"/>
+              </w:rPr>
+              <w:t xml:space="preserve"> Data </w:t>
+            </w:r>
+            <w:proofErr w:type="spellStart"/>
+            <w:r>
+              <w:rPr>
+                <w:rFonts w:ascii="Times New Roman" w:hAnsi="Times New Roman" w:cs="Times New Roman"/>
+                <w:i/>
+                <w:iCs/>
+                <w:sz w:val="20"/>
+                <w:szCs w:val="20"/>
+                <w:lang w:val="id-ID" w:eastAsia="zh-CN" w:bidi="hi-IN"/>
+              </w:rPr>
+              <w:t>for</w:t>
+            </w:r>
+            <w:proofErr w:type="spellEnd"/>
+            <w:r>
+              <w:rPr>
+                <w:rFonts w:ascii="Times New Roman" w:hAnsi="Times New Roman" w:cs="Times New Roman"/>
+                <w:i/>
+                <w:iCs/>
+                <w:sz w:val="20"/>
+                <w:szCs w:val="20"/>
+                <w:lang w:val="id-ID" w:eastAsia="zh-CN" w:bidi="hi-IN"/>
+              </w:rPr>
+              <w:t xml:space="preserve"> </w:t>
+            </w:r>
+            <w:proofErr w:type="spellStart"/>
+            <w:r>
+              <w:rPr>
+                <w:rFonts w:ascii="Times New Roman" w:hAnsi="Times New Roman" w:cs="Times New Roman"/>
+                <w:i/>
+                <w:iCs/>
+                <w:sz w:val="20"/>
+                <w:szCs w:val="20"/>
+                <w:lang w:val="id-ID" w:eastAsia="zh-CN" w:bidi="hi-IN"/>
+              </w:rPr>
+              <w:t>P</w:t>
+            </w:r>
+            <w:r>
+              <w:rPr>
+                <w:rFonts w:ascii="Times New Roman" w:hAnsi="Times New Roman" w:cs="Times New Roman"/>
+                <w:i/>
+                <w:iCs/>
+                <w:sz w:val="20"/>
+                <w:szCs w:val="20"/>
+                <w:lang w:val="id-ID" w:eastAsia="zh-CN" w:bidi="hi-IN"/>
+              </w:rPr>
+              <w:t>redicting</w:t>
+            </w:r>
+            <w:proofErr w:type="spellEnd"/>
+            <w:r>
+              <w:rPr>
+                <w:rFonts w:ascii="Times New Roman" w:hAnsi="Times New Roman" w:cs="Times New Roman"/>
+                <w:i/>
+                <w:iCs/>
+                <w:sz w:val="20"/>
+                <w:szCs w:val="20"/>
+                <w:lang w:val="id-ID" w:eastAsia="zh-CN" w:bidi="hi-IN"/>
+              </w:rPr>
+              <w:t xml:space="preserve"> PM2.5</w:t>
             </w:r>
           </w:p>
         </w:tc>
@@ -26295,7 +27480,7 @@
                 <w:rFonts w:ascii="Times New Roman" w:hAnsi="Times New Roman" w:cs="Times New Roman"/>
                 <w:sz w:val="20"/>
                 <w:szCs w:val="20"/>
-                <w:lang w:eastAsia="zh-CN" w:bidi="hi-IN"/>
+                <w:lang w:val="id-ID" w:eastAsia="zh-CN" w:bidi="hi-IN"/>
               </w:rPr>
             </w:pPr>
             <w:r>
@@ -26303,9 +27488,8 @@
                 <w:rFonts w:ascii="Times New Roman" w:hAnsi="Times New Roman" w:cs="Times New Roman"/>
                 <w:sz w:val="20"/>
                 <w:szCs w:val="20"/>
-                <w:lang w:eastAsia="zh-CN" w:bidi="hi-IN"/>
-              </w:rPr>
-              <w:lastRenderedPageBreak/>
+                <w:lang w:val="id-ID" w:eastAsia="zh-CN" w:bidi="hi-IN"/>
+              </w:rPr>
               <w:t>2016</w:t>
             </w:r>
           </w:p>
@@ -26320,9 +27504,10 @@
                 <w:rFonts w:ascii="Times New Roman" w:hAnsi="Times New Roman" w:cs="Times New Roman"/>
                 <w:sz w:val="20"/>
                 <w:szCs w:val="20"/>
-                <w:lang w:eastAsia="zh-CN" w:bidi="hi-IN"/>
+                <w:lang w:val="id-ID" w:eastAsia="zh-CN" w:bidi="hi-IN"/>
               </w:rPr>
             </w:pPr>
+            <w:proofErr w:type="spellStart"/>
             <w:r>
               <w:rPr>
                 <w:rFonts w:ascii="Times New Roman" w:hAnsi="Times New Roman" w:cs="Times New Roman"/>
@@ -26330,56 +27515,91 @@
                 <w:iCs/>
                 <w:sz w:val="20"/>
                 <w:szCs w:val="20"/>
-                <w:lang w:eastAsia="zh-CN" w:bidi="hi-IN"/>
-              </w:rPr>
-              <w:t>Deep Recurrent Neural Network</w:t>
-            </w:r>
-            <w:r>
-              <w:rPr>
-                <w:rFonts w:ascii="Times New Roman" w:hAnsi="Times New Roman" w:cs="Times New Roman"/>
+                <w:lang w:val="id-ID" w:eastAsia="zh-CN" w:bidi="hi-IN"/>
+              </w:rPr>
+              <w:t>Deep</w:t>
+            </w:r>
+            <w:proofErr w:type="spellEnd"/>
+            <w:r>
+              <w:rPr>
+                <w:rFonts w:ascii="Times New Roman" w:hAnsi="Times New Roman" w:cs="Times New Roman"/>
+                <w:i/>
+                <w:iCs/>
                 <w:sz w:val="20"/>
                 <w:szCs w:val="20"/>
-                <w:lang w:eastAsia="zh-CN" w:bidi="hi-IN"/>
+                <w:lang w:val="id-ID" w:eastAsia="zh-CN" w:bidi="hi-IN"/>
               </w:rPr>
               <w:t xml:space="preserve"> </w:t>
             </w:r>
-            <w:r>
-              <w:rPr>
-                <w:rFonts w:ascii="Times New Roman" w:hAnsi="Times New Roman" w:cs="Times New Roman"/>
+            <w:proofErr w:type="spellStart"/>
+            <w:r>
+              <w:rPr>
+                <w:rFonts w:ascii="Times New Roman" w:hAnsi="Times New Roman" w:cs="Times New Roman"/>
+                <w:i/>
+                <w:iCs/>
                 <w:sz w:val="20"/>
                 <w:szCs w:val="20"/>
-                <w:lang w:eastAsia="zh-CN" w:bidi="hi-IN"/>
-              </w:rPr>
-              <w:lastRenderedPageBreak/>
-              <w:t xml:space="preserve">+ </w:t>
-            </w:r>
-            <w:proofErr w:type="spellStart"/>
-            <w:r>
-              <w:rPr>
-                <w:rFonts w:ascii="Times New Roman" w:hAnsi="Times New Roman" w:cs="Times New Roman"/>
+                <w:lang w:val="id-ID" w:eastAsia="zh-CN" w:bidi="hi-IN"/>
+              </w:rPr>
+              <w:t>Recurrent</w:t>
+            </w:r>
+            <w:proofErr w:type="spellEnd"/>
+            <w:r>
+              <w:rPr>
+                <w:rFonts w:ascii="Times New Roman" w:hAnsi="Times New Roman" w:cs="Times New Roman"/>
+                <w:i/>
+                <w:iCs/>
                 <w:sz w:val="20"/>
                 <w:szCs w:val="20"/>
-                <w:lang w:eastAsia="zh-CN" w:bidi="hi-IN"/>
-              </w:rPr>
-              <w:t>DynPT</w:t>
-            </w:r>
-            <w:proofErr w:type="spellEnd"/>
+                <w:lang w:val="id-ID" w:eastAsia="zh-CN" w:bidi="hi-IN"/>
+              </w:rPr>
+              <w:t xml:space="preserve"> Neural Network</w:t>
+            </w:r>
             <w:r>
               <w:rPr>
                 <w:rFonts w:ascii="Times New Roman" w:hAnsi="Times New Roman" w:cs="Times New Roman"/>
                 <w:sz w:val="20"/>
                 <w:szCs w:val="20"/>
-                <w:lang w:eastAsia="zh-CN" w:bidi="hi-IN"/>
-              </w:rPr>
-              <w:t xml:space="preserve"> + </w:t>
-            </w:r>
-            <w:proofErr w:type="spellStart"/>
+                <w:lang w:val="id-ID" w:eastAsia="zh-CN" w:bidi="hi-IN"/>
+              </w:rPr>
+              <w:t xml:space="preserve"> </w:t>
+            </w:r>
             <w:r>
               <w:rPr>
                 <w:rFonts w:ascii="Times New Roman" w:hAnsi="Times New Roman" w:cs="Times New Roman"/>
                 <w:sz w:val="20"/>
                 <w:szCs w:val="20"/>
-                <w:lang w:eastAsia="zh-CN" w:bidi="hi-IN"/>
+                <w:lang w:val="id-ID" w:eastAsia="zh-CN" w:bidi="hi-IN"/>
+              </w:rPr>
+              <w:t xml:space="preserve">+ </w:t>
+            </w:r>
+            <w:proofErr w:type="spellStart"/>
+            <w:r>
+              <w:rPr>
+                <w:rFonts w:ascii="Times New Roman" w:hAnsi="Times New Roman" w:cs="Times New Roman"/>
+                <w:sz w:val="20"/>
+                <w:szCs w:val="20"/>
+                <w:lang w:val="id-ID" w:eastAsia="zh-CN" w:bidi="hi-IN"/>
+              </w:rPr>
+              <w:t>DynPT</w:t>
+            </w:r>
+            <w:proofErr w:type="spellEnd"/>
+            <w:r>
+              <w:rPr>
+                <w:rFonts w:ascii="Times New Roman" w:hAnsi="Times New Roman" w:cs="Times New Roman"/>
+                <w:sz w:val="20"/>
+                <w:szCs w:val="20"/>
+                <w:lang w:val="id-ID" w:eastAsia="zh-CN" w:bidi="hi-IN"/>
+              </w:rPr>
+              <w:t xml:space="preserve"> + </w:t>
+            </w:r>
+            <w:proofErr w:type="spellStart"/>
+            <w:r>
+              <w:rPr>
+                <w:rFonts w:ascii="Times New Roman" w:hAnsi="Times New Roman" w:cs="Times New Roman"/>
+                <w:sz w:val="20"/>
+                <w:szCs w:val="20"/>
+                <w:lang w:val="id-ID" w:eastAsia="zh-CN" w:bidi="hi-IN"/>
               </w:rPr>
               <w:t>ElasticNet</w:t>
             </w:r>
@@ -26406,18 +27626,7 @@
                 <w:szCs w:val="20"/>
                 <w:lang w:val="id-ID" w:eastAsia="zh-CN" w:bidi="hi-IN"/>
               </w:rPr>
-              <w:lastRenderedPageBreak/>
-              <w:t xml:space="preserve">DRNN mampu mengekstrak informasi penting dari data yang tidak 100% lengkap dan </w:t>
-            </w:r>
-            <w:r>
-              <w:rPr>
-                <w:rFonts w:ascii="Times New Roman" w:hAnsi="Times New Roman" w:cs="Times New Roman"/>
-                <w:sz w:val="20"/>
-                <w:szCs w:val="20"/>
-                <w:lang w:val="id-ID" w:eastAsia="zh-CN" w:bidi="hi-IN"/>
-              </w:rPr>
-              <w:lastRenderedPageBreak/>
-              <w:t xml:space="preserve">akurat, serta cukup kuat untuk menangani </w:t>
+              <w:t xml:space="preserve">DRNN mampu mengekstrak informasi penting dari data yang tidak 100% lengkap dan akurat, serta cukup kuat untuk menangani </w:t>
             </w:r>
             <w:proofErr w:type="spellStart"/>
             <w:r>
@@ -26602,19 +27811,9 @@
                 <w:rFonts w:ascii="Times New Roman" w:hAnsi="Times New Roman" w:cs="Times New Roman"/>
                 <w:sz w:val="20"/>
                 <w:szCs w:val="20"/>
-                <w:lang w:eastAsia="zh-CN" w:bidi="hi-IN"/>
-              </w:rPr>
-              <w:lastRenderedPageBreak/>
-              <w:t>6</w:t>
-            </w:r>
-            <w:r>
-              <w:rPr>
-                <w:rFonts w:ascii="Times New Roman" w:hAnsi="Times New Roman" w:cs="Times New Roman"/>
-                <w:sz w:val="20"/>
-                <w:szCs w:val="20"/>
-                <w:lang w:val="id-ID" w:eastAsia="zh-CN" w:bidi="hi-IN"/>
-              </w:rPr>
-              <w:t>.</w:t>
+                <w:lang w:val="id-ID" w:eastAsia="zh-CN" w:bidi="hi-IN"/>
+              </w:rPr>
+              <w:t>6.</w:t>
             </w:r>
           </w:p>
         </w:tc>
@@ -26730,9 +27929,10 @@
                 <w:iCs/>
                 <w:sz w:val="20"/>
                 <w:szCs w:val="20"/>
-                <w:lang w:eastAsia="zh-CN" w:bidi="hi-IN"/>
+                <w:lang w:val="id-ID" w:eastAsia="zh-CN" w:bidi="hi-IN"/>
               </w:rPr>
             </w:pPr>
+            <w:proofErr w:type="spellStart"/>
             <w:r>
               <w:rPr>
                 <w:rFonts w:ascii="Times New Roman" w:hAnsi="Times New Roman" w:cs="Times New Roman"/>
@@ -26740,10 +27940,11 @@
                 <w:iCs/>
                 <w:sz w:val="20"/>
                 <w:szCs w:val="20"/>
-                <w:lang w:eastAsia="zh-CN" w:bidi="hi-IN"/>
-              </w:rPr>
-              <w:t xml:space="preserve">Hybrid LSTM+CNN </w:t>
-            </w:r>
+                <w:lang w:val="id-ID" w:eastAsia="zh-CN" w:bidi="hi-IN"/>
+              </w:rPr>
+              <w:t>Hybrid</w:t>
+            </w:r>
+            <w:proofErr w:type="spellEnd"/>
             <w:r>
               <w:rPr>
                 <w:rFonts w:ascii="Times New Roman" w:hAnsi="Times New Roman" w:cs="Times New Roman"/>
@@ -26751,10 +27952,11 @@
                 <w:iCs/>
                 <w:sz w:val="20"/>
                 <w:szCs w:val="20"/>
-                <w:lang w:eastAsia="zh-CN" w:bidi="hi-IN"/>
-              </w:rPr>
-              <w:t xml:space="preserve">Architecture </w:t>
-            </w:r>
+                <w:lang w:val="id-ID" w:eastAsia="zh-CN" w:bidi="hi-IN"/>
+              </w:rPr>
+              <w:t xml:space="preserve"> LSTM+CNN </w:t>
+            </w:r>
+            <w:proofErr w:type="spellStart"/>
             <w:r>
               <w:rPr>
                 <w:rFonts w:ascii="Times New Roman" w:hAnsi="Times New Roman" w:cs="Times New Roman"/>
@@ -26762,10 +27964,11 @@
                 <w:iCs/>
                 <w:sz w:val="20"/>
                 <w:szCs w:val="20"/>
-                <w:lang w:eastAsia="zh-CN" w:bidi="hi-IN"/>
-              </w:rPr>
-              <w:t>f</w:t>
-            </w:r>
+                <w:lang w:val="id-ID" w:eastAsia="zh-CN" w:bidi="hi-IN"/>
+              </w:rPr>
+              <w:t>Architecture</w:t>
+            </w:r>
+            <w:proofErr w:type="spellEnd"/>
             <w:r>
               <w:rPr>
                 <w:rFonts w:ascii="Times New Roman" w:hAnsi="Times New Roman" w:cs="Times New Roman"/>
@@ -26773,10 +27976,95 @@
                 <w:iCs/>
                 <w:sz w:val="20"/>
                 <w:szCs w:val="20"/>
-                <w:lang w:eastAsia="zh-CN" w:bidi="hi-IN"/>
-              </w:rPr>
-              <w:t>or Unsteady Flow Prediction</w:t>
-            </w:r>
+                <w:lang w:val="id-ID" w:eastAsia="zh-CN" w:bidi="hi-IN"/>
+              </w:rPr>
+              <w:t xml:space="preserve"> </w:t>
+            </w:r>
+            <w:proofErr w:type="spellStart"/>
+            <w:r>
+              <w:rPr>
+                <w:rFonts w:ascii="Times New Roman" w:hAnsi="Times New Roman" w:cs="Times New Roman"/>
+                <w:i/>
+                <w:iCs/>
+                <w:sz w:val="20"/>
+                <w:szCs w:val="20"/>
+                <w:lang w:val="id-ID" w:eastAsia="zh-CN" w:bidi="hi-IN"/>
+              </w:rPr>
+              <w:t>for</w:t>
+            </w:r>
+            <w:proofErr w:type="spellEnd"/>
+            <w:r>
+              <w:rPr>
+                <w:rFonts w:ascii="Times New Roman" w:hAnsi="Times New Roman" w:cs="Times New Roman"/>
+                <w:i/>
+                <w:iCs/>
+                <w:sz w:val="20"/>
+                <w:szCs w:val="20"/>
+                <w:lang w:val="id-ID" w:eastAsia="zh-CN" w:bidi="hi-IN"/>
+              </w:rPr>
+              <w:t xml:space="preserve"> </w:t>
+            </w:r>
+            <w:proofErr w:type="spellStart"/>
+            <w:r>
+              <w:rPr>
+                <w:rFonts w:ascii="Times New Roman" w:hAnsi="Times New Roman" w:cs="Times New Roman"/>
+                <w:i/>
+                <w:iCs/>
+                <w:sz w:val="20"/>
+                <w:szCs w:val="20"/>
+                <w:lang w:val="id-ID" w:eastAsia="zh-CN" w:bidi="hi-IN"/>
+              </w:rPr>
+              <w:t>Unsteady</w:t>
+            </w:r>
+            <w:proofErr w:type="spellEnd"/>
+            <w:r>
+              <w:rPr>
+                <w:rFonts w:ascii="Times New Roman" w:hAnsi="Times New Roman" w:cs="Times New Roman"/>
+                <w:i/>
+                <w:iCs/>
+                <w:sz w:val="20"/>
+                <w:szCs w:val="20"/>
+                <w:lang w:val="id-ID" w:eastAsia="zh-CN" w:bidi="hi-IN"/>
+              </w:rPr>
+              <w:t xml:space="preserve"> </w:t>
+            </w:r>
+            <w:proofErr w:type="spellStart"/>
+            <w:r>
+              <w:rPr>
+                <w:rFonts w:ascii="Times New Roman" w:hAnsi="Times New Roman" w:cs="Times New Roman"/>
+                <w:i/>
+                <w:iCs/>
+                <w:sz w:val="20"/>
+                <w:szCs w:val="20"/>
+                <w:lang w:val="id-ID" w:eastAsia="zh-CN" w:bidi="hi-IN"/>
+              </w:rPr>
+              <w:t>Flow</w:t>
+            </w:r>
+            <w:proofErr w:type="spellEnd"/>
+            <w:r>
+              <w:rPr>
+                <w:rFonts w:ascii="Times New Roman" w:hAnsi="Times New Roman" w:cs="Times New Roman"/>
+                <w:i/>
+                <w:iCs/>
+                <w:sz w:val="20"/>
+                <w:szCs w:val="20"/>
+                <w:lang w:val="id-ID" w:eastAsia="zh-CN" w:bidi="hi-IN"/>
+              </w:rPr>
+              <w:t xml:space="preserve"> </w:t>
+            </w:r>
+            <w:proofErr w:type="spellStart"/>
+            <w:r>
+              <w:rPr>
+                <w:rFonts w:ascii="Times New Roman" w:hAnsi="Times New Roman" w:cs="Times New Roman"/>
+                <w:i/>
+                <w:iCs/>
+                <w:sz w:val="20"/>
+                <w:szCs w:val="20"/>
+                <w:lang w:val="id-ID" w:eastAsia="zh-CN" w:bidi="hi-IN"/>
+              </w:rPr>
+              <w:t>Prediction</w:t>
+            </w:r>
+            <w:proofErr w:type="spellEnd"/>
           </w:p>
         </w:tc>
         <w:tc>
@@ -26838,7 +28126,7 @@
                 <w:rFonts w:ascii="Times New Roman" w:hAnsi="Times New Roman" w:cs="Times New Roman"/>
                 <w:sz w:val="20"/>
                 <w:szCs w:val="20"/>
-                <w:lang w:eastAsia="zh-CN" w:bidi="hi-IN"/>
+                <w:lang w:val="id-ID" w:eastAsia="zh-CN" w:bidi="hi-IN"/>
               </w:rPr>
             </w:pPr>
             <w:r>
@@ -26879,16 +28167,7 @@
                 <w:szCs w:val="20"/>
                 <w:lang w:val="id-ID" w:eastAsia="zh-CN" w:bidi="hi-IN"/>
               </w:rPr>
-              <w:t xml:space="preserve"> Metode ini menghasilkan prediksi 192.4 kali lebih cepat dibandingkan simulasi CFD</w:t>
-            </w:r>
-            <w:r>
-              <w:rPr>
-                <w:rFonts w:ascii="Times New Roman" w:hAnsi="Times New Roman" w:cs="Times New Roman"/>
-                <w:sz w:val="20"/>
-                <w:szCs w:val="20"/>
-                <w:lang w:eastAsia="zh-CN" w:bidi="hi-IN"/>
-              </w:rPr>
-              <w:t xml:space="preserve"> .</w:t>
+              <w:t xml:space="preserve"> Metode ini menghasilkan prediksi 192.4 kali lebih cepat dibandingkan simulasi CFD .</w:t>
             </w:r>
           </w:p>
         </w:tc>
@@ -26905,7 +28184,7 @@
                 <w:rFonts w:ascii="Times New Roman" w:hAnsi="Times New Roman" w:cs="Times New Roman"/>
                 <w:sz w:val="20"/>
                 <w:szCs w:val="20"/>
-                <w:lang w:eastAsia="zh-CN" w:bidi="hi-IN"/>
+                <w:lang w:val="id-ID" w:eastAsia="zh-CN" w:bidi="hi-IN"/>
               </w:rPr>
             </w:pPr>
             <w:r>
@@ -26913,7 +28192,7 @@
                 <w:rFonts w:ascii="Times New Roman" w:hAnsi="Times New Roman" w:cs="Times New Roman"/>
                 <w:sz w:val="20"/>
                 <w:szCs w:val="20"/>
-                <w:lang w:eastAsia="zh-CN" w:bidi="hi-IN"/>
+                <w:lang w:val="id-ID" w:eastAsia="zh-CN" w:bidi="hi-IN"/>
               </w:rPr>
               <w:t>7.</w:t>
             </w:r>
@@ -27021,7 +28300,7 @@
                 <w:iCs/>
                 <w:sz w:val="20"/>
                 <w:szCs w:val="20"/>
-                <w:lang w:eastAsia="zh-CN" w:bidi="hi-IN"/>
+                <w:lang w:val="id-ID" w:eastAsia="zh-CN" w:bidi="hi-IN"/>
               </w:rPr>
             </w:pPr>
             <w:proofErr w:type="spellStart"/>
@@ -27032,7 +28311,7 @@
                 <w:iCs/>
                 <w:sz w:val="20"/>
                 <w:szCs w:val="20"/>
-                <w:lang w:eastAsia="zh-CN" w:bidi="hi-IN"/>
+                <w:lang w:val="id-ID" w:eastAsia="zh-CN" w:bidi="hi-IN"/>
               </w:rPr>
               <w:t>ResNet</w:t>
             </w:r>
@@ -27044,10 +28323,11 @@
                 <w:iCs/>
                 <w:sz w:val="20"/>
                 <w:szCs w:val="20"/>
-                <w:lang w:eastAsia="zh-CN" w:bidi="hi-IN"/>
-              </w:rPr>
-              <w:t>-LSTM for Real-Time PM2.5 and PM10</w:t>
-            </w:r>
+                <w:lang w:val="id-ID" w:eastAsia="zh-CN" w:bidi="hi-IN"/>
+              </w:rPr>
+              <w:t xml:space="preserve">-LSTM </w:t>
+            </w:r>
+            <w:proofErr w:type="spellStart"/>
             <w:r>
               <w:rPr>
                 <w:rFonts w:ascii="Times New Roman" w:hAnsi="Times New Roman" w:cs="Times New Roman"/>
@@ -27055,10 +28335,11 @@
                 <w:iCs/>
                 <w:sz w:val="20"/>
                 <w:szCs w:val="20"/>
-                <w:lang w:eastAsia="zh-CN" w:bidi="hi-IN"/>
-              </w:rPr>
-              <w:t xml:space="preserve"> </w:t>
-            </w:r>
+                <w:lang w:val="id-ID" w:eastAsia="zh-CN" w:bidi="hi-IN"/>
+              </w:rPr>
+              <w:t>for</w:t>
+            </w:r>
+            <w:proofErr w:type="spellEnd"/>
             <w:r>
               <w:rPr>
                 <w:rFonts w:ascii="Times New Roman" w:hAnsi="Times New Roman" w:cs="Times New Roman"/>
@@ -27066,10 +28347,11 @@
                 <w:iCs/>
                 <w:sz w:val="20"/>
                 <w:szCs w:val="20"/>
-                <w:lang w:eastAsia="zh-CN" w:bidi="hi-IN"/>
-              </w:rPr>
-              <w:t>Estimation</w:t>
-            </w:r>
+                <w:lang w:val="id-ID" w:eastAsia="zh-CN" w:bidi="hi-IN"/>
+              </w:rPr>
+              <w:t xml:space="preserve"> Real-</w:t>
+            </w:r>
+            <w:proofErr w:type="spellStart"/>
             <w:r>
               <w:rPr>
                 <w:rFonts w:ascii="Times New Roman" w:hAnsi="Times New Roman" w:cs="Times New Roman"/>
@@ -27077,10 +28359,11 @@
                 <w:iCs/>
                 <w:sz w:val="20"/>
                 <w:szCs w:val="20"/>
-                <w:lang w:eastAsia="zh-CN" w:bidi="hi-IN"/>
-              </w:rPr>
-              <w:t xml:space="preserve"> </w:t>
-            </w:r>
+                <w:lang w:val="id-ID" w:eastAsia="zh-CN" w:bidi="hi-IN"/>
+              </w:rPr>
+              <w:t>Time</w:t>
+            </w:r>
+            <w:proofErr w:type="spellEnd"/>
             <w:r>
               <w:rPr>
                 <w:rFonts w:ascii="Times New Roman" w:hAnsi="Times New Roman" w:cs="Times New Roman"/>
@@ -27088,10 +28371,11 @@
                 <w:iCs/>
                 <w:sz w:val="20"/>
                 <w:szCs w:val="20"/>
-                <w:lang w:eastAsia="zh-CN" w:bidi="hi-IN"/>
-              </w:rPr>
-              <w:t>Using</w:t>
-            </w:r>
+                <w:lang w:val="id-ID" w:eastAsia="zh-CN" w:bidi="hi-IN"/>
+              </w:rPr>
+              <w:t xml:space="preserve"> PM2.5 </w:t>
+            </w:r>
+            <w:proofErr w:type="spellStart"/>
             <w:r>
               <w:rPr>
                 <w:rFonts w:ascii="Times New Roman" w:hAnsi="Times New Roman" w:cs="Times New Roman"/>
@@ -27099,10 +28383,11 @@
                 <w:iCs/>
                 <w:sz w:val="20"/>
                 <w:szCs w:val="20"/>
-                <w:lang w:eastAsia="zh-CN" w:bidi="hi-IN"/>
-              </w:rPr>
-              <w:t xml:space="preserve"> </w:t>
-            </w:r>
+                <w:lang w:val="id-ID" w:eastAsia="zh-CN" w:bidi="hi-IN"/>
+              </w:rPr>
+              <w:t>and</w:t>
+            </w:r>
+            <w:proofErr w:type="spellEnd"/>
             <w:r>
               <w:rPr>
                 <w:rFonts w:ascii="Times New Roman" w:hAnsi="Times New Roman" w:cs="Times New Roman"/>
@@ -27110,10 +28395,119 @@
                 <w:iCs/>
                 <w:sz w:val="20"/>
                 <w:szCs w:val="20"/>
-                <w:lang w:eastAsia="zh-CN" w:bidi="hi-IN"/>
-              </w:rPr>
-              <w:t>Sequential Smartphone Images</w:t>
-            </w:r>
+                <w:lang w:val="id-ID" w:eastAsia="zh-CN" w:bidi="hi-IN"/>
+              </w:rPr>
+              <w:t xml:space="preserve"> PM10 </w:t>
+            </w:r>
+            <w:proofErr w:type="spellStart"/>
+            <w:r>
+              <w:rPr>
+                <w:rFonts w:ascii="Times New Roman" w:hAnsi="Times New Roman" w:cs="Times New Roman"/>
+                <w:i/>
+                <w:iCs/>
+                <w:sz w:val="20"/>
+                <w:szCs w:val="20"/>
+                <w:lang w:val="id-ID" w:eastAsia="zh-CN" w:bidi="hi-IN"/>
+              </w:rPr>
+              <w:t>Estimation</w:t>
+            </w:r>
+            <w:proofErr w:type="spellEnd"/>
+            <w:r>
+              <w:rPr>
+                <w:rFonts w:ascii="Times New Roman" w:hAnsi="Times New Roman" w:cs="Times New Roman"/>
+                <w:i/>
+                <w:iCs/>
+                <w:sz w:val="20"/>
+                <w:szCs w:val="20"/>
+                <w:lang w:val="id-ID" w:eastAsia="zh-CN" w:bidi="hi-IN"/>
+              </w:rPr>
+              <w:t xml:space="preserve"> </w:t>
+            </w:r>
+            <w:proofErr w:type="spellStart"/>
+            <w:r>
+              <w:rPr>
+                <w:rFonts w:ascii="Times New Roman" w:hAnsi="Times New Roman" w:cs="Times New Roman"/>
+                <w:i/>
+                <w:iCs/>
+                <w:sz w:val="20"/>
+                <w:szCs w:val="20"/>
+                <w:lang w:val="id-ID" w:eastAsia="zh-CN" w:bidi="hi-IN"/>
+              </w:rPr>
+              <w:t>Using</w:t>
+            </w:r>
+            <w:proofErr w:type="spellEnd"/>
+            <w:r>
+              <w:rPr>
+                <w:rFonts w:ascii="Times New Roman" w:hAnsi="Times New Roman" w:cs="Times New Roman"/>
+                <w:i/>
+                <w:iCs/>
+                <w:sz w:val="20"/>
+                <w:szCs w:val="20"/>
+                <w:lang w:val="id-ID" w:eastAsia="zh-CN" w:bidi="hi-IN"/>
+              </w:rPr>
+              <w:t xml:space="preserve"> </w:t>
+            </w:r>
+            <w:proofErr w:type="spellStart"/>
+            <w:r>
+              <w:rPr>
+                <w:rFonts w:ascii="Times New Roman" w:hAnsi="Times New Roman" w:cs="Times New Roman"/>
+                <w:i/>
+                <w:iCs/>
+                <w:sz w:val="20"/>
+                <w:szCs w:val="20"/>
+                <w:lang w:val="id-ID" w:eastAsia="zh-CN" w:bidi="hi-IN"/>
+              </w:rPr>
+              <w:t>Sequential</w:t>
+            </w:r>
+            <w:proofErr w:type="spellEnd"/>
+            <w:r>
+              <w:rPr>
+                <w:rFonts w:ascii="Times New Roman" w:hAnsi="Times New Roman" w:cs="Times New Roman"/>
+                <w:i/>
+                <w:iCs/>
+                <w:sz w:val="20"/>
+                <w:szCs w:val="20"/>
+                <w:lang w:val="id-ID" w:eastAsia="zh-CN" w:bidi="hi-IN"/>
+              </w:rPr>
+              <w:t xml:space="preserve"> </w:t>
+            </w:r>
+            <w:proofErr w:type="spellStart"/>
+            <w:r>
+              <w:rPr>
+                <w:rFonts w:ascii="Times New Roman" w:hAnsi="Times New Roman" w:cs="Times New Roman"/>
+                <w:i/>
+                <w:iCs/>
+                <w:sz w:val="20"/>
+                <w:szCs w:val="20"/>
+                <w:lang w:val="id-ID" w:eastAsia="zh-CN" w:bidi="hi-IN"/>
+              </w:rPr>
+              <w:t>Smartphone</w:t>
+            </w:r>
+            <w:proofErr w:type="spellEnd"/>
+            <w:r>
+              <w:rPr>
+                <w:rFonts w:ascii="Times New Roman" w:hAnsi="Times New Roman" w:cs="Times New Roman"/>
+                <w:i/>
+                <w:iCs/>
+                <w:sz w:val="20"/>
+                <w:szCs w:val="20"/>
+                <w:lang w:val="id-ID" w:eastAsia="zh-CN" w:bidi="hi-IN"/>
+              </w:rPr>
+              <w:t xml:space="preserve"> </w:t>
+            </w:r>
+            <w:proofErr w:type="spellStart"/>
+            <w:r>
+              <w:rPr>
+                <w:rFonts w:ascii="Times New Roman" w:hAnsi="Times New Roman" w:cs="Times New Roman"/>
+                <w:i/>
+                <w:iCs/>
+                <w:sz w:val="20"/>
+                <w:szCs w:val="20"/>
+                <w:lang w:val="id-ID" w:eastAsia="zh-CN" w:bidi="hi-IN"/>
+              </w:rPr>
+              <w:t>Images</w:t>
+            </w:r>
+            <w:proofErr w:type="spellEnd"/>
           </w:p>
         </w:tc>
         <w:tc>
@@ -27127,7 +28521,7 @@
                 <w:rFonts w:ascii="Times New Roman" w:hAnsi="Times New Roman" w:cs="Times New Roman"/>
                 <w:sz w:val="20"/>
                 <w:szCs w:val="20"/>
-                <w:lang w:eastAsia="zh-CN" w:bidi="hi-IN"/>
+                <w:lang w:val="id-ID" w:eastAsia="zh-CN" w:bidi="hi-IN"/>
               </w:rPr>
             </w:pPr>
             <w:r>
@@ -27135,7 +28529,7 @@
                 <w:rFonts w:ascii="Times New Roman" w:hAnsi="Times New Roman" w:cs="Times New Roman"/>
                 <w:sz w:val="20"/>
                 <w:szCs w:val="20"/>
-                <w:lang w:eastAsia="zh-CN" w:bidi="hi-IN"/>
+                <w:lang w:val="id-ID" w:eastAsia="zh-CN" w:bidi="hi-IN"/>
               </w:rPr>
               <w:t>2020</w:t>
             </w:r>
@@ -27151,7 +28545,7 @@
                 <w:rFonts w:ascii="Times New Roman" w:hAnsi="Times New Roman" w:cs="Times New Roman"/>
                 <w:sz w:val="20"/>
                 <w:szCs w:val="20"/>
-                <w:lang w:eastAsia="zh-CN" w:bidi="hi-IN"/>
+                <w:lang w:val="id-ID" w:eastAsia="zh-CN" w:bidi="hi-IN"/>
               </w:rPr>
             </w:pPr>
             <w:proofErr w:type="spellStart"/>
@@ -27160,7 +28554,7 @@
                 <w:rFonts w:ascii="Times New Roman" w:hAnsi="Times New Roman" w:cs="Times New Roman"/>
                 <w:sz w:val="20"/>
                 <w:szCs w:val="20"/>
-                <w:lang w:eastAsia="zh-CN" w:bidi="hi-IN"/>
+                <w:lang w:val="id-ID" w:eastAsia="zh-CN" w:bidi="hi-IN"/>
               </w:rPr>
               <w:t>ResNet</w:t>
             </w:r>
@@ -27170,7 +28564,7 @@
                 <w:rFonts w:ascii="Times New Roman" w:hAnsi="Times New Roman" w:cs="Times New Roman"/>
                 <w:sz w:val="20"/>
                 <w:szCs w:val="20"/>
-                <w:lang w:eastAsia="zh-CN" w:bidi="hi-IN"/>
+                <w:lang w:val="id-ID" w:eastAsia="zh-CN" w:bidi="hi-IN"/>
               </w:rPr>
               <w:t xml:space="preserve"> CNN + LSTM</w:t>
             </w:r>
@@ -27186,208 +28580,17 @@
                 <w:rFonts w:ascii="Times New Roman" w:hAnsi="Times New Roman" w:cs="Times New Roman"/>
                 <w:sz w:val="20"/>
                 <w:szCs w:val="20"/>
-                <w:lang w:eastAsia="zh-CN" w:bidi="hi-IN"/>
+                <w:lang w:val="id-ID" w:eastAsia="zh-CN" w:bidi="hi-IN"/>
               </w:rPr>
             </w:pPr>
-            <w:proofErr w:type="spellStart"/>
             <w:r>
               <w:rPr>
                 <w:rFonts w:ascii="Times New Roman" w:hAnsi="Times New Roman" w:cs="Times New Roman"/>
                 <w:sz w:val="20"/>
                 <w:szCs w:val="20"/>
-                <w:lang w:eastAsia="zh-CN" w:bidi="hi-IN"/>
-              </w:rPr>
-              <w:t>Ekstraksi</w:t>
-            </w:r>
-            <w:proofErr w:type="spellEnd"/>
-            <w:r>
-              <w:rPr>
-                <w:rFonts w:ascii="Times New Roman" w:hAnsi="Times New Roman" w:cs="Times New Roman"/>
-                <w:sz w:val="20"/>
-                <w:szCs w:val="20"/>
-                <w:lang w:eastAsia="zh-CN" w:bidi="hi-IN"/>
-              </w:rPr>
-              <w:t xml:space="preserve"> </w:t>
-            </w:r>
-            <w:proofErr w:type="spellStart"/>
-            <w:r>
-              <w:rPr>
-                <w:rFonts w:ascii="Times New Roman" w:hAnsi="Times New Roman" w:cs="Times New Roman"/>
-                <w:sz w:val="20"/>
-                <w:szCs w:val="20"/>
-                <w:lang w:eastAsia="zh-CN" w:bidi="hi-IN"/>
-              </w:rPr>
-              <w:t>fitur</w:t>
-            </w:r>
-            <w:proofErr w:type="spellEnd"/>
-            <w:r>
-              <w:rPr>
-                <w:rFonts w:ascii="Times New Roman" w:hAnsi="Times New Roman" w:cs="Times New Roman"/>
-                <w:sz w:val="20"/>
-                <w:szCs w:val="20"/>
-                <w:lang w:eastAsia="zh-CN" w:bidi="hi-IN"/>
-              </w:rPr>
-              <w:t xml:space="preserve"> </w:t>
-            </w:r>
-            <w:proofErr w:type="spellStart"/>
-            <w:r>
-              <w:rPr>
-                <w:rFonts w:ascii="Times New Roman" w:hAnsi="Times New Roman" w:cs="Times New Roman"/>
-                <w:sz w:val="20"/>
-                <w:szCs w:val="20"/>
-                <w:lang w:eastAsia="zh-CN" w:bidi="hi-IN"/>
-              </w:rPr>
-              <w:t>spasial</w:t>
-            </w:r>
-            <w:proofErr w:type="spellEnd"/>
-            <w:r>
-              <w:rPr>
-                <w:rFonts w:ascii="Times New Roman" w:hAnsi="Times New Roman" w:cs="Times New Roman"/>
-                <w:sz w:val="20"/>
-                <w:szCs w:val="20"/>
-                <w:lang w:eastAsia="zh-CN" w:bidi="hi-IN"/>
-              </w:rPr>
-              <w:t xml:space="preserve">-temporal </w:t>
-            </w:r>
-            <w:proofErr w:type="spellStart"/>
-            <w:r>
-              <w:rPr>
-                <w:rFonts w:ascii="Times New Roman" w:hAnsi="Times New Roman" w:cs="Times New Roman"/>
-                <w:sz w:val="20"/>
-                <w:szCs w:val="20"/>
-                <w:lang w:eastAsia="zh-CN" w:bidi="hi-IN"/>
-              </w:rPr>
-              <w:t>dari</w:t>
-            </w:r>
-            <w:proofErr w:type="spellEnd"/>
-            <w:r>
-              <w:rPr>
-                <w:rFonts w:ascii="Times New Roman" w:hAnsi="Times New Roman" w:cs="Times New Roman"/>
-                <w:sz w:val="20"/>
-                <w:szCs w:val="20"/>
-                <w:lang w:eastAsia="zh-CN" w:bidi="hi-IN"/>
-              </w:rPr>
-              <w:t xml:space="preserve"> data </w:t>
-            </w:r>
-            <w:proofErr w:type="spellStart"/>
-            <w:r>
-              <w:rPr>
-                <w:rFonts w:ascii="Times New Roman" w:hAnsi="Times New Roman" w:cs="Times New Roman"/>
-                <w:sz w:val="20"/>
-                <w:szCs w:val="20"/>
-                <w:lang w:eastAsia="zh-CN" w:bidi="hi-IN"/>
-              </w:rPr>
-              <w:t>gambar</w:t>
-            </w:r>
-            <w:proofErr w:type="spellEnd"/>
-            <w:r>
-              <w:rPr>
-                <w:rFonts w:ascii="Times New Roman" w:hAnsi="Times New Roman" w:cs="Times New Roman"/>
-                <w:sz w:val="20"/>
-                <w:szCs w:val="20"/>
-                <w:lang w:eastAsia="zh-CN" w:bidi="hi-IN"/>
-              </w:rPr>
-              <w:t xml:space="preserve"> me</w:t>
-            </w:r>
-            <w:proofErr w:type="spellStart"/>
-            <w:r>
-              <w:rPr>
-                <w:rFonts w:ascii="Times New Roman" w:hAnsi="Times New Roman" w:cs="Times New Roman"/>
-                <w:sz w:val="20"/>
-                <w:szCs w:val="20"/>
-                <w:lang w:eastAsia="zh-CN" w:bidi="hi-IN"/>
-              </w:rPr>
-              <w:t>nggunakan</w:t>
-            </w:r>
-            <w:proofErr w:type="spellEnd"/>
-            <w:r>
-              <w:rPr>
-                <w:rFonts w:ascii="Times New Roman" w:hAnsi="Times New Roman" w:cs="Times New Roman"/>
-                <w:sz w:val="20"/>
-                <w:szCs w:val="20"/>
-                <w:lang w:eastAsia="zh-CN" w:bidi="hi-IN"/>
-              </w:rPr>
-              <w:t xml:space="preserve"> ResNet18 </w:t>
-            </w:r>
-            <w:proofErr w:type="spellStart"/>
-            <w:r>
-              <w:rPr>
-                <w:rFonts w:ascii="Times New Roman" w:hAnsi="Times New Roman" w:cs="Times New Roman"/>
-                <w:sz w:val="20"/>
-                <w:szCs w:val="20"/>
-                <w:lang w:eastAsia="zh-CN" w:bidi="hi-IN"/>
-              </w:rPr>
-              <w:t>memperoleh</w:t>
-            </w:r>
-            <w:proofErr w:type="spellEnd"/>
-            <w:r>
-              <w:rPr>
-                <w:rFonts w:ascii="Times New Roman" w:hAnsi="Times New Roman" w:cs="Times New Roman"/>
-                <w:sz w:val="20"/>
-                <w:szCs w:val="20"/>
-                <w:lang w:eastAsia="zh-CN" w:bidi="hi-IN"/>
-              </w:rPr>
-              <w:t xml:space="preserve"> </w:t>
-            </w:r>
-            <w:proofErr w:type="spellStart"/>
-            <w:r>
-              <w:rPr>
-                <w:rFonts w:ascii="Times New Roman" w:hAnsi="Times New Roman" w:cs="Times New Roman"/>
-                <w:sz w:val="20"/>
-                <w:szCs w:val="20"/>
-                <w:lang w:eastAsia="zh-CN" w:bidi="hi-IN"/>
-              </w:rPr>
-              <w:t>hasil</w:t>
-            </w:r>
-            <w:proofErr w:type="spellEnd"/>
-            <w:r>
-              <w:rPr>
-                <w:rFonts w:ascii="Times New Roman" w:hAnsi="Times New Roman" w:cs="Times New Roman"/>
-                <w:sz w:val="20"/>
-                <w:szCs w:val="20"/>
-                <w:lang w:eastAsia="zh-CN" w:bidi="hi-IN"/>
-              </w:rPr>
-              <w:t xml:space="preserve"> </w:t>
-            </w:r>
-            <w:proofErr w:type="spellStart"/>
-            <w:r>
-              <w:rPr>
-                <w:rFonts w:ascii="Times New Roman" w:hAnsi="Times New Roman" w:cs="Times New Roman"/>
-                <w:sz w:val="20"/>
-                <w:szCs w:val="20"/>
-                <w:lang w:eastAsia="zh-CN" w:bidi="hi-IN"/>
-              </w:rPr>
-              <w:t>akurasi</w:t>
-            </w:r>
-            <w:proofErr w:type="spellEnd"/>
-            <w:r>
-              <w:rPr>
-                <w:rFonts w:ascii="Times New Roman" w:hAnsi="Times New Roman" w:cs="Times New Roman"/>
-                <w:sz w:val="20"/>
-                <w:szCs w:val="20"/>
-                <w:lang w:eastAsia="zh-CN" w:bidi="hi-IN"/>
-              </w:rPr>
-              <w:t xml:space="preserve"> </w:t>
-            </w:r>
-            <w:proofErr w:type="spellStart"/>
-            <w:r>
-              <w:rPr>
-                <w:rFonts w:ascii="Times New Roman" w:hAnsi="Times New Roman" w:cs="Times New Roman"/>
-                <w:sz w:val="20"/>
-                <w:szCs w:val="20"/>
-                <w:lang w:eastAsia="zh-CN" w:bidi="hi-IN"/>
-              </w:rPr>
-              <w:t>prediksi</w:t>
-            </w:r>
-            <w:proofErr w:type="spellEnd"/>
-            <w:r>
-              <w:rPr>
-                <w:rFonts w:ascii="Times New Roman" w:hAnsi="Times New Roman" w:cs="Times New Roman"/>
-                <w:sz w:val="20"/>
-                <w:szCs w:val="20"/>
-                <w:lang w:eastAsia="zh-CN" w:bidi="hi-IN"/>
-              </w:rPr>
-              <w:t xml:space="preserve"> PM</w:t>
+                <w:lang w:val="id-ID" w:eastAsia="zh-CN" w:bidi="hi-IN"/>
+              </w:rPr>
+              <w:t>Ekstraksi fitur spasial-temporal dari data gambar menggunakan ResNet18 memperoleh hasil akurasi prediksi PM</w:t>
             </w:r>
             <w:r>
               <w:rPr>
@@ -27395,7 +28598,7 @@
                 <w:sz w:val="20"/>
                 <w:szCs w:val="20"/>
                 <w:vertAlign w:val="subscript"/>
-                <w:lang w:eastAsia="zh-CN" w:bidi="hi-IN"/>
+                <w:lang w:val="id-ID" w:eastAsia="zh-CN" w:bidi="hi-IN"/>
               </w:rPr>
               <w:t>2.5</w:t>
             </w:r>
@@ -27404,29 +28607,9 @@
                 <w:rFonts w:ascii="Times New Roman" w:hAnsi="Times New Roman" w:cs="Times New Roman"/>
                 <w:sz w:val="20"/>
                 <w:szCs w:val="20"/>
-                <w:lang w:eastAsia="zh-CN" w:bidi="hi-IN"/>
-              </w:rPr>
-              <w:t xml:space="preserve"> </w:t>
-            </w:r>
-            <w:proofErr w:type="spellStart"/>
-            <w:r>
-              <w:rPr>
-                <w:rFonts w:ascii="Times New Roman" w:hAnsi="Times New Roman" w:cs="Times New Roman"/>
-                <w:sz w:val="20"/>
-                <w:szCs w:val="20"/>
-                <w:lang w:eastAsia="zh-CN" w:bidi="hi-IN"/>
-              </w:rPr>
-              <w:t>sebesar</w:t>
-            </w:r>
-            <w:proofErr w:type="spellEnd"/>
-            <w:r>
-              <w:rPr>
-                <w:rFonts w:ascii="Times New Roman" w:hAnsi="Times New Roman" w:cs="Times New Roman"/>
-                <w:sz w:val="20"/>
-                <w:szCs w:val="20"/>
-                <w:lang w:eastAsia="zh-CN" w:bidi="hi-IN"/>
-              </w:rPr>
-              <w:t xml:space="preserve"> 93% dan PM</w:t>
+                <w:lang w:val="id-ID" w:eastAsia="zh-CN" w:bidi="hi-IN"/>
+              </w:rPr>
+              <w:t xml:space="preserve"> sebesar 93% dan PM</w:t>
             </w:r>
             <w:r>
               <w:rPr>
@@ -27434,7 +28617,7 @@
                 <w:sz w:val="20"/>
                 <w:szCs w:val="20"/>
                 <w:vertAlign w:val="subscript"/>
-                <w:lang w:eastAsia="zh-CN" w:bidi="hi-IN"/>
+                <w:lang w:val="id-ID" w:eastAsia="zh-CN" w:bidi="hi-IN"/>
               </w:rPr>
               <w:t>10</w:t>
             </w:r>
@@ -27443,29 +28626,9 @@
                 <w:rFonts w:ascii="Times New Roman" w:hAnsi="Times New Roman" w:cs="Times New Roman"/>
                 <w:sz w:val="20"/>
                 <w:szCs w:val="20"/>
-                <w:lang w:eastAsia="zh-CN" w:bidi="hi-IN"/>
-              </w:rPr>
-              <w:t xml:space="preserve"> </w:t>
-            </w:r>
-            <w:proofErr w:type="spellStart"/>
-            <w:r>
-              <w:rPr>
-                <w:rFonts w:ascii="Times New Roman" w:hAnsi="Times New Roman" w:cs="Times New Roman"/>
-                <w:sz w:val="20"/>
-                <w:szCs w:val="20"/>
-                <w:lang w:eastAsia="zh-CN" w:bidi="hi-IN"/>
-              </w:rPr>
-              <w:t>sebesar</w:t>
-            </w:r>
-            <w:proofErr w:type="spellEnd"/>
-            <w:r>
-              <w:rPr>
-                <w:rFonts w:ascii="Times New Roman" w:hAnsi="Times New Roman" w:cs="Times New Roman"/>
-                <w:sz w:val="20"/>
-                <w:szCs w:val="20"/>
-                <w:lang w:eastAsia="zh-CN" w:bidi="hi-IN"/>
-              </w:rPr>
-              <w:t xml:space="preserve"> 87%. </w:t>
+                <w:lang w:val="id-ID" w:eastAsia="zh-CN" w:bidi="hi-IN"/>
+              </w:rPr>
+              <w:t xml:space="preserve"> sebesar 87%. </w:t>
             </w:r>
           </w:p>
         </w:tc>
@@ -28606,6 +29769,118 @@
     </w:lvl>
   </w:abstractNum>
   <w:abstractNum w:abstractNumId="11" w15:restartNumberingAfterBreak="0">
+    <w:nsid w:val="6662067C"/>
+    <w:multiLevelType w:val="hybridMultilevel"/>
+    <w:tmpl w:val="31305A18"/>
+    <w:lvl w:ilvl="0" w:tplc="C616D5F8">
+      <w:numFmt w:val="bullet"/>
+      <w:lvlText w:val="-"/>
+      <w:lvlJc w:val="left"/>
+      <w:pPr>
+        <w:ind w:left="786" w:hanging="360"/>
+      </w:pPr>
+      <w:rPr>
+        <w:rFonts w:ascii="Times New Roman" w:eastAsiaTheme="minorHAnsi" w:hAnsi="Times New Roman" w:cs="Times New Roman" w:hint="default"/>
+      </w:rPr>
+    </w:lvl>
+    <w:lvl w:ilvl="1" w:tplc="04090003" w:tentative="1">
+      <w:start w:val="1"/>
+      <w:numFmt w:val="bullet"/>
+      <w:lvlText w:val="o"/>
+      <w:lvlJc w:val="left"/>
+      <w:pPr>
+        <w:ind w:left="1506" w:hanging="360"/>
+      </w:pPr>
+      <w:rPr>
+        <w:rFonts w:ascii="Courier New" w:hAnsi="Courier New" w:cs="Courier New" w:hint="default"/>
+      </w:rPr>
+    </w:lvl>
+    <w:lvl w:ilvl="2" w:tplc="04090005" w:tentative="1">
+      <w:start w:val="1"/>
+      <w:numFmt w:val="bullet"/>
+      <w:lvlText w:val=""/>
+      <w:lvlJc w:val="left"/>
+      <w:pPr>
+        <w:ind w:left="2226" w:hanging="360"/>
+      </w:pPr>
+      <w:rPr>
+        <w:rFonts w:ascii="Wingdings" w:hAnsi="Wingdings" w:hint="default"/>
+      </w:rPr>
+    </w:lvl>
+    <w:lvl w:ilvl="3" w:tplc="04090001" w:tentative="1">
+      <w:start w:val="1"/>
+      <w:numFmt w:val="bullet"/>
+      <w:lvlText w:val=""/>
+      <w:lvlJc w:val="left"/>
+      <w:pPr>
+        <w:ind w:left="2946" w:hanging="360"/>
+      </w:pPr>
+      <w:rPr>
+        <w:rFonts w:ascii="Symbol" w:hAnsi="Symbol" w:hint="default"/>
+      </w:rPr>
+    </w:lvl>
+    <w:lvl w:ilvl="4" w:tplc="04090003" w:tentative="1">
+      <w:start w:val="1"/>
+      <w:numFmt w:val="bullet"/>
+      <w:lvlText w:val="o"/>
+      <w:lvlJc w:val="left"/>
+      <w:pPr>
+        <w:ind w:left="3666" w:hanging="360"/>
+      </w:pPr>
+      <w:rPr>
+        <w:rFonts w:ascii="Courier New" w:hAnsi="Courier New" w:cs="Courier New" w:hint="default"/>
+      </w:rPr>
+    </w:lvl>
+    <w:lvl w:ilvl="5" w:tplc="04090005" w:tentative="1">
+      <w:start w:val="1"/>
+      <w:numFmt w:val="bullet"/>
+      <w:lvlText w:val=""/>
+      <w:lvlJc w:val="left"/>
+      <w:pPr>
+        <w:ind w:left="4386" w:hanging="360"/>
+      </w:pPr>
+      <w:rPr>
+        <w:rFonts w:ascii="Wingdings" w:hAnsi="Wingdings" w:hint="default"/>
+      </w:rPr>
+    </w:lvl>
+    <w:lvl w:ilvl="6" w:tplc="04090001" w:tentative="1">
+      <w:start w:val="1"/>
+      <w:numFmt w:val="bullet"/>
+      <w:lvlText w:val=""/>
+      <w:lvlJc w:val="left"/>
+      <w:pPr>
+        <w:ind w:left="5106" w:hanging="360"/>
+      </w:pPr>
+      <w:rPr>
+        <w:rFonts w:ascii="Symbol" w:hAnsi="Symbol" w:hint="default"/>
+      </w:rPr>
+    </w:lvl>
+    <w:lvl w:ilvl="7" w:tplc="04090003" w:tentative="1">
+      <w:start w:val="1"/>
+      <w:numFmt w:val="bullet"/>
+      <w:lvlText w:val="o"/>
+      <w:lvlJc w:val="left"/>
+      <w:pPr>
+        <w:ind w:left="5826" w:hanging="360"/>
+      </w:pPr>
+      <w:rPr>
+        <w:rFonts w:ascii="Courier New" w:hAnsi="Courier New" w:cs="Courier New" w:hint="default"/>
+      </w:rPr>
+    </w:lvl>
+    <w:lvl w:ilvl="8" w:tplc="04090005" w:tentative="1">
+      <w:start w:val="1"/>
+      <w:numFmt w:val="bullet"/>
+      <w:lvlText w:val=""/>
+      <w:lvlJc w:val="left"/>
+      <w:pPr>
+        <w:ind w:left="6546" w:hanging="360"/>
+      </w:pPr>
+      <w:rPr>
+        <w:rFonts w:ascii="Wingdings" w:hAnsi="Wingdings" w:hint="default"/>
+      </w:rPr>
+    </w:lvl>
+  </w:abstractNum>
+  <w:abstractNum w:abstractNumId="12" w15:restartNumberingAfterBreak="0">
     <w:nsid w:val="6E4648ED"/>
     <w:multiLevelType w:val="hybridMultilevel"/>
     <w:tmpl w:val="7F30F316"/>
@@ -28717,7 +29992,7 @@
       </w:rPr>
     </w:lvl>
   </w:abstractNum>
-  <w:abstractNum w:abstractNumId="12" w15:restartNumberingAfterBreak="0">
+  <w:abstractNum w:abstractNumId="13" w15:restartNumberingAfterBreak="0">
     <w:nsid w:val="75371AA3"/>
     <w:multiLevelType w:val="hybridMultilevel"/>
     <w:tmpl w:val="079A1DBE"/>
@@ -28830,7 +30105,7 @@
       </w:rPr>
     </w:lvl>
   </w:abstractNum>
-  <w:abstractNum w:abstractNumId="13" w15:restartNumberingAfterBreak="0">
+  <w:abstractNum w:abstractNumId="14" w15:restartNumberingAfterBreak="0">
     <w:nsid w:val="76420EB8"/>
     <w:multiLevelType w:val="hybridMultilevel"/>
     <w:tmpl w:val="F0D0E94E"/>
@@ -28920,7 +30195,7 @@
       </w:pPr>
     </w:lvl>
   </w:abstractNum>
-  <w:abstractNum w:abstractNumId="14" w15:restartNumberingAfterBreak="0">
+  <w:abstractNum w:abstractNumId="15" w15:restartNumberingAfterBreak="0">
     <w:nsid w:val="76E20EDA"/>
     <w:multiLevelType w:val="hybridMultilevel"/>
     <w:tmpl w:val="AE04621A"/>
@@ -29033,7 +30308,7 @@
       </w:rPr>
     </w:lvl>
   </w:abstractNum>
-  <w:abstractNum w:abstractNumId="15" w15:restartNumberingAfterBreak="0">
+  <w:abstractNum w:abstractNumId="16" w15:restartNumberingAfterBreak="0">
     <w:nsid w:val="7B9252C4"/>
     <w:multiLevelType w:val="hybridMultilevel"/>
     <w:tmpl w:val="5192C524"/>
@@ -29145,7 +30420,7 @@
       </w:rPr>
     </w:lvl>
   </w:abstractNum>
-  <w:abstractNum w:abstractNumId="16" w15:restartNumberingAfterBreak="0">
+  <w:abstractNum w:abstractNumId="17" w15:restartNumberingAfterBreak="0">
     <w:nsid w:val="7E5B4E7C"/>
     <w:multiLevelType w:val="hybridMultilevel"/>
     <w:tmpl w:val="B5589D4A"/>
@@ -29258,16 +30533,16 @@
     <w:abstractNumId w:val="10"/>
   </w:num>
   <w:num w:numId="8" w16cid:durableId="280066543">
-    <w:abstractNumId w:val="11"/>
+    <w:abstractNumId w:val="12"/>
   </w:num>
   <w:num w:numId="9" w16cid:durableId="1682469945">
-    <w:abstractNumId w:val="15"/>
+    <w:abstractNumId w:val="16"/>
   </w:num>
   <w:num w:numId="10" w16cid:durableId="1241672657">
-    <w:abstractNumId w:val="12"/>
+    <w:abstractNumId w:val="13"/>
   </w:num>
   <w:num w:numId="11" w16cid:durableId="6057149">
-    <w:abstractNumId w:val="16"/>
+    <w:abstractNumId w:val="17"/>
   </w:num>
   <w:num w:numId="12" w16cid:durableId="1911650495">
     <w:abstractNumId w:val="1"/>
@@ -29279,13 +30554,16 @@
     <w:abstractNumId w:val="7"/>
   </w:num>
   <w:num w:numId="15" w16cid:durableId="2096851524">
-    <w:abstractNumId w:val="13"/>
+    <w:abstractNumId w:val="14"/>
   </w:num>
   <w:num w:numId="16" w16cid:durableId="1406337963">
-    <w:abstractNumId w:val="14"/>
+    <w:abstractNumId w:val="15"/>
   </w:num>
   <w:num w:numId="17" w16cid:durableId="376246001">
     <w:abstractNumId w:val="6"/>
+  </w:num>
+  <w:num w:numId="18" w16cid:durableId="1525363066">
+    <w:abstractNumId w:val="11"/>
   </w:num>
 </w:numbering>
 </file>
@@ -30287,12 +31565,14 @@
     <w:rsid w:val="0054288A"/>
     <w:rsid w:val="005824F9"/>
     <w:rsid w:val="005A1F15"/>
+    <w:rsid w:val="005E3D1A"/>
     <w:rsid w:val="006D4DE9"/>
     <w:rsid w:val="00715264"/>
     <w:rsid w:val="007F6F6D"/>
     <w:rsid w:val="00884637"/>
     <w:rsid w:val="008D6AF5"/>
     <w:rsid w:val="009A02C7"/>
+    <w:rsid w:val="00AC1D40"/>
     <w:rsid w:val="00B24F88"/>
     <w:rsid w:val="00B8439F"/>
     <w:rsid w:val="00C71C75"/>
@@ -30801,18 +32081,6 @@
     <w:name w:val="1025C40DE29840BFA136159FC44E5717"/>
     <w:rsid w:val="00DC7190"/>
   </w:style>
-  <w:style w:type="paragraph" w:customStyle="1" w:styleId="D22557D895B9493FA77B47079C40266F">
-    <w:name w:val="D22557D895B9493FA77B47079C40266F"/>
-    <w:rsid w:val="0011065F"/>
-  </w:style>
-  <w:style w:type="paragraph" w:customStyle="1" w:styleId="24E3C12ABCCF42C0893EE3952D57A2E3">
-    <w:name w:val="24E3C12ABCCF42C0893EE3952D57A2E3"/>
-    <w:rsid w:val="0011065F"/>
-  </w:style>
-  <w:style w:type="paragraph" w:customStyle="1" w:styleId="C3876090A5854013950FA35074A55330">
-    <w:name w:val="C3876090A5854013950FA35074A55330"/>
-    <w:rsid w:val="0011065F"/>
-  </w:style>
   <w:style w:type="paragraph" w:customStyle="1" w:styleId="360255CC52394116B32545C319C0E631">
     <w:name w:val="360255CC52394116B32545C319C0E631"/>
     <w:rsid w:val="00C81CDB"/>

</xml_diff>